<commit_message>
Ajuste na Regra de Negocio ARRRN0112, inclusão da tabela de códigos de rejeições completa e disponibilização do dicionario de dados do Cadastro.
</commit_message>
<xml_diff>
--- a/01_DOCUMENTACAO_TECNICA/01_ARR/01_REQ/01_UC-ARR0100/ARRUC0120 - Processar Arquivo da Arrecadação.docx
+++ b/01_DOCUMENTACAO_TECNICA/01_ARR/01_REQ/01_UC-ARR0100/ARRUC0120 - Processar Arquivo da Arrecadação.docx
@@ -1,6 +1,6 @@
 
 <file path=word/document.xml><?xml version="1.0" encoding="utf-8"?>
-<w:document xmlns:wpc="http://schemas.microsoft.com/office/word/2010/wordprocessingCanvas" xmlns:cx="http://schemas.microsoft.com/office/drawing/2014/chartex" xmlns:cx1="http://schemas.microsoft.com/office/drawing/2015/9/8/chartex" xmlns:cx2="http://schemas.microsoft.com/office/drawing/2015/10/21/chartex" xmlns:mc="http://schemas.openxmlformats.org/markup-compatibility/2006" xmlns:o="urn:schemas-microsoft-com:office:office" xmlns:r="http://schemas.openxmlformats.org/officeDocument/2006/relationships" xmlns:m="http://schemas.openxmlformats.org/officeDocument/2006/math" xmlns:v="urn:schemas-microsoft-com:vml" xmlns:wp14="http://schemas.microsoft.com/office/word/2010/wordprocessingDrawing" xmlns:wp="http://schemas.openxmlformats.org/drawingml/2006/wordprocessingDrawing" xmlns:w10="urn:schemas-microsoft-com:office:word" xmlns:w="http://schemas.openxmlformats.org/wordprocessingml/2006/main" xmlns:w14="http://schemas.microsoft.com/office/word/2010/wordml" xmlns:w15="http://schemas.microsoft.com/office/word/2012/wordml" xmlns:w16se="http://schemas.microsoft.com/office/word/2015/wordml/symex" xmlns:wpg="http://schemas.microsoft.com/office/word/2010/wordprocessingGroup" xmlns:wpi="http://schemas.microsoft.com/office/word/2010/wordprocessingInk" xmlns:wne="http://schemas.microsoft.com/office/word/2006/wordml" xmlns:wps="http://schemas.microsoft.com/office/word/2010/wordprocessingShape" mc:Ignorable="w14 w15 w16se wp14">
+<w:document xmlns:wpc="http://schemas.microsoft.com/office/word/2010/wordprocessingCanvas" xmlns:mo="http://schemas.microsoft.com/office/mac/office/2008/main" xmlns:mc="http://schemas.openxmlformats.org/markup-compatibility/2006" xmlns:mv="urn:schemas-microsoft-com:mac:vml" xmlns:o="urn:schemas-microsoft-com:office:office" xmlns:r="http://schemas.openxmlformats.org/officeDocument/2006/relationships" xmlns:m="http://schemas.openxmlformats.org/officeDocument/2006/math" xmlns:v="urn:schemas-microsoft-com:vml" xmlns:wp14="http://schemas.microsoft.com/office/word/2010/wordprocessingDrawing" xmlns:wp="http://schemas.openxmlformats.org/drawingml/2006/wordprocessingDrawing" xmlns:w10="urn:schemas-microsoft-com:office:word" xmlns:w="http://schemas.openxmlformats.org/wordprocessingml/2006/main" xmlns:w14="http://schemas.microsoft.com/office/word/2010/wordml" xmlns:w15="http://schemas.microsoft.com/office/word/2012/wordml" xmlns:wpg="http://schemas.microsoft.com/office/word/2010/wordprocessingGroup" xmlns:wpi="http://schemas.microsoft.com/office/word/2010/wordprocessingInk" xmlns:wne="http://schemas.microsoft.com/office/word/2006/wordml" xmlns:wps="http://schemas.microsoft.com/office/word/2010/wordprocessingShape" mc:Ignorable="w14 w15 wp14">
   <w:body>
     <w:p>
       <w:pPr>
@@ -1068,7 +1068,14 @@
                 <w:color w:val="000000"/>
                 <w:lang w:val="pt-BR"/>
               </w:rPr>
-              <w:t>02/05/2016</w:t>
+              <w:t>20/07</w:t>
+            </w:r>
+            <w:r>
+              <w:rPr>
+                <w:color w:val="000000"/>
+                <w:lang w:val="pt-BR"/>
+              </w:rPr>
+              <w:t>/2016</w:t>
             </w:r>
           </w:p>
         </w:tc>
@@ -1086,6 +1093,13 @@
                 <w:lang w:val="pt-BR"/>
               </w:rPr>
             </w:pPr>
+            <w:r>
+              <w:rPr>
+                <w:color w:val="000000"/>
+                <w:lang w:val="pt-BR"/>
+              </w:rPr>
+              <w:t>Inclusão de Fluxo de Exceção E3 no caso de uso.</w:t>
+            </w:r>
           </w:p>
         </w:tc>
         <w:tc>
@@ -1112,6 +1126,9 @@
         </w:tc>
       </w:tr>
       <w:tr>
+        <w:trPr>
+          <w:trHeight w:val="401"/>
+        </w:trPr>
         <w:tc>
           <w:tcPr>
             <w:tcW w:w="1985" w:type="dxa"/>
@@ -1131,7 +1148,7 @@
                 <w:color w:val="000000"/>
                 <w:lang w:val="pt-BR"/>
               </w:rPr>
-              <w:t>06/05/2016</w:t>
+              <w:t>23/07/2016</w:t>
             </w:r>
           </w:p>
         </w:tc>
@@ -1149,6 +1166,13 @@
                 <w:lang w:val="pt-BR"/>
               </w:rPr>
             </w:pPr>
+            <w:r>
+              <w:rPr>
+                <w:color w:val="000000"/>
+                <w:lang w:val="pt-BR"/>
+              </w:rPr>
+              <w:t>Ajuste do código de rejeição de 9 para 22 no Fluxo de E3.</w:t>
+            </w:r>
           </w:p>
         </w:tc>
         <w:tc>
@@ -1164,6 +1188,15 @@
                 <w:lang w:val="pt-BR"/>
               </w:rPr>
             </w:pPr>
+            <w:r>
+              <w:rPr>
+                <w:color w:val="000000"/>
+                <w:lang w:val="pt-BR"/>
+              </w:rPr>
+              <w:t>Edimilson Ahid</w:t>
+            </w:r>
+            <w:bookmarkStart w:id="0" w:name="_GoBack"/>
+            <w:bookmarkEnd w:id="0"/>
           </w:p>
         </w:tc>
       </w:tr>
@@ -1589,7 +1622,6 @@
                 <w:lang w:val="pt-BR"/>
               </w:rPr>
             </w:pPr>
-            <w:proofErr w:type="spellStart"/>
             <w:r>
               <w:rPr>
                 <w:rFonts w:asciiTheme="minorHAnsi" w:hAnsiTheme="minorHAnsi" w:cs="Arial"/>
@@ -1597,57 +1629,7 @@
                 <w:shd w:val="clear" w:color="auto" w:fill="FFFFFF"/>
                 <w:lang w:val="pt-BR"/>
               </w:rPr>
-              <w:t>Character</w:t>
-            </w:r>
-            <w:proofErr w:type="spellEnd"/>
-            <w:r>
-              <w:rPr>
-                <w:rFonts w:asciiTheme="minorHAnsi" w:hAnsiTheme="minorHAnsi" w:cs="Arial"/>
-                <w:szCs w:val="24"/>
-                <w:shd w:val="clear" w:color="auto" w:fill="FFFFFF"/>
-                <w:lang w:val="pt-BR"/>
-              </w:rPr>
-              <w:t xml:space="preserve"> </w:t>
-            </w:r>
-            <w:proofErr w:type="spellStart"/>
-            <w:r>
-              <w:rPr>
-                <w:rFonts w:asciiTheme="minorHAnsi" w:hAnsiTheme="minorHAnsi" w:cs="Arial"/>
-                <w:szCs w:val="24"/>
-                <w:shd w:val="clear" w:color="auto" w:fill="FFFFFF"/>
-                <w:lang w:val="pt-BR"/>
-              </w:rPr>
-              <w:t>Large</w:t>
-            </w:r>
-            <w:proofErr w:type="spellEnd"/>
-            <w:r>
-              <w:rPr>
-                <w:rFonts w:asciiTheme="minorHAnsi" w:hAnsiTheme="minorHAnsi" w:cs="Arial"/>
-                <w:szCs w:val="24"/>
-                <w:shd w:val="clear" w:color="auto" w:fill="FFFFFF"/>
-                <w:lang w:val="pt-BR"/>
-              </w:rPr>
-              <w:t xml:space="preserve"> </w:t>
-            </w:r>
-            <w:proofErr w:type="spellStart"/>
-            <w:r>
-              <w:rPr>
-                <w:rFonts w:asciiTheme="minorHAnsi" w:hAnsiTheme="minorHAnsi" w:cs="Arial"/>
-                <w:szCs w:val="24"/>
-                <w:shd w:val="clear" w:color="auto" w:fill="FFFFFF"/>
-                <w:lang w:val="pt-BR"/>
-              </w:rPr>
-              <w:t>Object</w:t>
-            </w:r>
-            <w:proofErr w:type="spellEnd"/>
-            <w:r>
-              <w:rPr>
-                <w:rFonts w:asciiTheme="minorHAnsi" w:hAnsiTheme="minorHAnsi" w:cs="Arial"/>
-                <w:szCs w:val="24"/>
-                <w:shd w:val="clear" w:color="auto" w:fill="FFFFFF"/>
-                <w:lang w:val="pt-BR"/>
-              </w:rPr>
-              <w:t xml:space="preserve"> é </w:t>
+              <w:t xml:space="preserve">Character Large Object é </w:t>
             </w:r>
             <w:r>
               <w:rPr>
@@ -1740,8 +1722,6 @@
         <w:t>Índice</w:t>
       </w:r>
     </w:p>
-    <w:bookmarkStart w:id="0" w:name="_GoBack"/>
-    <w:bookmarkEnd w:id="0"/>
     <w:p>
       <w:pPr>
         <w:pStyle w:val="Sumrio1"/>
@@ -1785,7 +1765,7 @@
       <w:hyperlink w:anchor="_Toc450315031" w:history="1">
         <w:r>
           <w:rPr>
-            <w:rStyle w:val="Hyperlink"/>
+            <w:rStyle w:val="Hiperlink"/>
             <w:noProof/>
             <w:lang w:val="pt-BR"/>
           </w:rPr>
@@ -1807,7 +1787,7 @@
         </w:r>
         <w:r>
           <w:rPr>
-            <w:rStyle w:val="Hyperlink"/>
+            <w:rStyle w:val="Hiperlink"/>
             <w:rFonts w:eastAsia="ヒラギノ角ゴ Pro W3"/>
             <w:iCs/>
             <w:noProof/>
@@ -1885,7 +1865,7 @@
       <w:hyperlink w:anchor="_Toc450315032" w:history="1">
         <w:r>
           <w:rPr>
-            <w:rStyle w:val="Hyperlink"/>
+            <w:rStyle w:val="Hiperlink"/>
             <w:noProof/>
             <w:lang w:val="pt-BR"/>
           </w:rPr>
@@ -1905,7 +1885,7 @@
         </w:r>
         <w:r>
           <w:rPr>
-            <w:rStyle w:val="Hyperlink"/>
+            <w:rStyle w:val="Hiperlink"/>
             <w:noProof/>
             <w:lang w:val="pt-BR"/>
           </w:rPr>
@@ -1981,7 +1961,7 @@
       <w:hyperlink w:anchor="_Toc450315033" w:history="1">
         <w:r>
           <w:rPr>
-            <w:rStyle w:val="Hyperlink"/>
+            <w:rStyle w:val="Hiperlink"/>
             <w:noProof/>
             <w:lang w:val="pt-BR"/>
           </w:rPr>
@@ -2001,7 +1981,7 @@
         </w:r>
         <w:r>
           <w:rPr>
-            <w:rStyle w:val="Hyperlink"/>
+            <w:rStyle w:val="Hiperlink"/>
             <w:noProof/>
             <w:lang w:val="pt-BR"/>
           </w:rPr>
@@ -2077,7 +2057,7 @@
       <w:hyperlink w:anchor="_Toc450315034" w:history="1">
         <w:r>
           <w:rPr>
-            <w:rStyle w:val="Hyperlink"/>
+            <w:rStyle w:val="Hiperlink"/>
             <w:noProof/>
             <w:lang w:val="pt-BR"/>
           </w:rPr>
@@ -2097,7 +2077,7 @@
         </w:r>
         <w:r>
           <w:rPr>
-            <w:rStyle w:val="Hyperlink"/>
+            <w:rStyle w:val="Hiperlink"/>
             <w:noProof/>
             <w:lang w:val="pt-BR"/>
           </w:rPr>
@@ -2173,7 +2153,7 @@
       <w:hyperlink w:anchor="_Toc450315035" w:history="1">
         <w:r>
           <w:rPr>
-            <w:rStyle w:val="Hyperlink"/>
+            <w:rStyle w:val="Hiperlink"/>
             <w:noProof/>
             <w:lang w:val="pt-BR"/>
           </w:rPr>
@@ -2193,7 +2173,7 @@
         </w:r>
         <w:r>
           <w:rPr>
-            <w:rStyle w:val="Hyperlink"/>
+            <w:rStyle w:val="Hiperlink"/>
             <w:noProof/>
             <w:lang w:val="pt-BR"/>
           </w:rPr>
@@ -2269,7 +2249,7 @@
       <w:hyperlink w:anchor="_Toc450315036" w:history="1">
         <w:r>
           <w:rPr>
-            <w:rStyle w:val="Hyperlink"/>
+            <w:rStyle w:val="Hiperlink"/>
             <w:noProof/>
             <w:lang w:val="pt-BR"/>
           </w:rPr>
@@ -2289,7 +2269,7 @@
         </w:r>
         <w:r>
           <w:rPr>
-            <w:rStyle w:val="Hyperlink"/>
+            <w:rStyle w:val="Hiperlink"/>
             <w:noProof/>
             <w:lang w:val="pt-BR"/>
           </w:rPr>
@@ -2365,7 +2345,7 @@
       <w:hyperlink w:anchor="_Toc450315037" w:history="1">
         <w:r>
           <w:rPr>
-            <w:rStyle w:val="Hyperlink"/>
+            <w:rStyle w:val="Hiperlink"/>
             <w:noProof/>
             <w:lang w:val="pt-BR"/>
           </w:rPr>
@@ -2385,7 +2365,7 @@
         </w:r>
         <w:r>
           <w:rPr>
-            <w:rStyle w:val="Hyperlink"/>
+            <w:rStyle w:val="Hiperlink"/>
             <w:noProof/>
             <w:lang w:val="pt-BR"/>
           </w:rPr>
@@ -2461,7 +2441,7 @@
       <w:hyperlink w:anchor="_Toc450315038" w:history="1">
         <w:r>
           <w:rPr>
-            <w:rStyle w:val="Hyperlink"/>
+            <w:rStyle w:val="Hiperlink"/>
             <w:noProof/>
             <w:lang w:val="pt-BR"/>
           </w:rPr>
@@ -2481,7 +2461,7 @@
         </w:r>
         <w:r>
           <w:rPr>
-            <w:rStyle w:val="Hyperlink"/>
+            <w:rStyle w:val="Hiperlink"/>
             <w:noProof/>
             <w:lang w:val="pt-BR"/>
           </w:rPr>
@@ -2557,7 +2537,7 @@
       <w:hyperlink w:anchor="_Toc450315039" w:history="1">
         <w:r>
           <w:rPr>
-            <w:rStyle w:val="Hyperlink"/>
+            <w:rStyle w:val="Hiperlink"/>
             <w:noProof/>
             <w:lang w:val="pt-BR"/>
           </w:rPr>
@@ -2577,7 +2557,7 @@
         </w:r>
         <w:r>
           <w:rPr>
-            <w:rStyle w:val="Hyperlink"/>
+            <w:rStyle w:val="Hiperlink"/>
             <w:noProof/>
             <w:lang w:val="pt-BR"/>
           </w:rPr>
@@ -2653,7 +2633,7 @@
       <w:hyperlink w:anchor="_Toc450315040" w:history="1">
         <w:r>
           <w:rPr>
-            <w:rStyle w:val="Hyperlink"/>
+            <w:rStyle w:val="Hiperlink"/>
             <w:noProof/>
             <w:lang w:val="pt-BR"/>
           </w:rPr>
@@ -2673,7 +2653,7 @@
         </w:r>
         <w:r>
           <w:rPr>
-            <w:rStyle w:val="Hyperlink"/>
+            <w:rStyle w:val="Hiperlink"/>
             <w:noProof/>
             <w:lang w:val="pt-BR"/>
           </w:rPr>
@@ -2749,7 +2729,7 @@
       <w:hyperlink w:anchor="_Toc450315041" w:history="1">
         <w:r>
           <w:rPr>
-            <w:rStyle w:val="Hyperlink"/>
+            <w:rStyle w:val="Hiperlink"/>
             <w:noProof/>
             <w:lang w:val="pt-BR"/>
           </w:rPr>
@@ -2769,7 +2749,7 @@
         </w:r>
         <w:r>
           <w:rPr>
-            <w:rStyle w:val="Hyperlink"/>
+            <w:rStyle w:val="Hiperlink"/>
             <w:noProof/>
             <w:lang w:val="pt-BR"/>
           </w:rPr>
@@ -3215,15 +3195,7 @@
         <w:t xml:space="preserve">abre o arquivo de arrecadação </w:t>
       </w:r>
       <w:r>
-        <w:t xml:space="preserve">que </w:t>
-      </w:r>
-      <w:proofErr w:type="gramStart"/>
-      <w:r>
-        <w:t>encontra-se</w:t>
-      </w:r>
-      <w:proofErr w:type="gramEnd"/>
-      <w:r>
-        <w:t xml:space="preserve"> aguardando processamento.</w:t>
+        <w:t>que encontra-se aguardando processamento.</w:t>
       </w:r>
     </w:p>
     <w:p>
@@ -3355,131 +3327,23 @@
     <w:p>
       <w:pPr>
         <w:pStyle w:val="Passos"/>
-        <w:numPr>
-          <w:ilvl w:val="0"/>
-          <w:numId w:val="19"/>
-        </w:numPr>
-        <w:ind w:left="1070"/>
-        <w:jc w:val="both"/>
-      </w:pPr>
-      <w:bookmarkStart w:id="18" w:name="_Ref448845408"/>
-      <w:r>
-        <w:t xml:space="preserve">Sistema obtém os </w:t>
-      </w:r>
-      <w:r>
-        <w:t>seguintes dados</w:t>
-      </w:r>
-      <w:r>
-        <w:t xml:space="preserve"> do Header</w:t>
-      </w:r>
-      <w:r>
-        <w:t>:</w:t>
-      </w:r>
-      <w:bookmarkEnd w:id="18"/>
-      <w:r>
-        <w:t xml:space="preserve"> </w:t>
-      </w:r>
-    </w:p>
-    <w:p>
-      <w:pPr>
-        <w:pStyle w:val="Passos"/>
-        <w:numPr>
-          <w:ilvl w:val="0"/>
-          <w:numId w:val="18"/>
-        </w:numPr>
-        <w:jc w:val="both"/>
-      </w:pPr>
-      <w:r>
-        <w:t xml:space="preserve">Código do Convênio, </w:t>
-      </w:r>
-    </w:p>
-    <w:p>
-      <w:pPr>
-        <w:pStyle w:val="Passos"/>
-        <w:numPr>
-          <w:ilvl w:val="0"/>
-          <w:numId w:val="18"/>
-        </w:numPr>
-        <w:jc w:val="both"/>
-      </w:pPr>
-      <w:r>
-        <w:t>Sequencial do Arquivo-NSA</w:t>
-      </w:r>
-    </w:p>
-    <w:p>
-      <w:pPr>
-        <w:pStyle w:val="Passos"/>
-        <w:numPr>
-          <w:ilvl w:val="0"/>
-          <w:numId w:val="18"/>
-        </w:numPr>
-        <w:jc w:val="both"/>
-      </w:pPr>
-      <w:r>
-        <w:t xml:space="preserve">Banco, </w:t>
-      </w:r>
-    </w:p>
-    <w:p>
-      <w:pPr>
-        <w:pStyle w:val="Passos"/>
-        <w:numPr>
-          <w:ilvl w:val="0"/>
-          <w:numId w:val="18"/>
-        </w:numPr>
-        <w:jc w:val="both"/>
-      </w:pPr>
-      <w:r>
-        <w:t xml:space="preserve">Agência Bancária vinculada ao Convênio e cadastrada no sistema, </w:t>
-      </w:r>
-    </w:p>
-    <w:p>
-      <w:pPr>
-        <w:pStyle w:val="Passos"/>
-        <w:numPr>
-          <w:ilvl w:val="0"/>
-          <w:numId w:val="18"/>
-        </w:numPr>
-        <w:jc w:val="both"/>
-      </w:pPr>
-      <w:r>
-        <w:t>Data da Geração do Arquivo</w:t>
-      </w:r>
-      <w:r>
-        <w:t>;</w:t>
-      </w:r>
-    </w:p>
-    <w:p>
-      <w:pPr>
-        <w:pStyle w:val="Passos"/>
-        <w:numPr>
-          <w:ilvl w:val="0"/>
-          <w:numId w:val="18"/>
-        </w:numPr>
-        <w:jc w:val="both"/>
-      </w:pPr>
-      <w:r>
-        <w:t>Tipo do Arquivo (1 – Parcial, 2 – Consolidado</w:t>
-      </w:r>
-      <w:proofErr w:type="gramStart"/>
-      <w:r>
-        <w:t>) .</w:t>
-      </w:r>
-      <w:proofErr w:type="gramEnd"/>
-    </w:p>
-    <w:p>
-      <w:pPr>
-        <w:pStyle w:val="Passos"/>
-        <w:ind w:left="1040"/>
-        <w:jc w:val="both"/>
-        <w:rPr>
-          <w:b/>
-        </w:rPr>
-      </w:pPr>
-      <w:r>
-        <w:rPr>
-          <w:b/>
-        </w:rPr>
-        <w:t>ARRRN104 - Identifica Tipo Arquivo Parcial e Consolidado</w:t>
+        <w:ind w:left="1069"/>
+        <w:jc w:val="both"/>
+        <w:rPr>
+          <w:b/>
+        </w:rPr>
+      </w:pPr>
+      <w:r>
+        <w:rPr>
+          <w:b/>
+        </w:rPr>
+        <w:t>E3</w:t>
+      </w:r>
+      <w:r>
+        <w:rPr>
+          <w:b/>
+        </w:rPr>
+        <w:t xml:space="preserve"> – Convênio Bancário não Cadastrado ou Inativo</w:t>
       </w:r>
     </w:p>
     <w:p>
@@ -3492,84 +3356,122 @@
         <w:ind w:left="1070"/>
         <w:jc w:val="both"/>
       </w:pPr>
-      <w:bookmarkStart w:id="19" w:name="_Ref448845346"/>
-      <w:r>
-        <w:t xml:space="preserve">O Sistema </w:t>
-      </w:r>
-      <w:r>
-        <w:t>obtém a próxima linha do arquivo.</w:t>
-      </w:r>
-      <w:bookmarkEnd w:id="19"/>
+      <w:bookmarkStart w:id="18" w:name="_Ref448845408"/>
+      <w:r>
+        <w:t xml:space="preserve">Sistema obtém os </w:t>
+      </w:r>
+      <w:r>
+        <w:t>seguintes dados</w:t>
+      </w:r>
+      <w:r>
+        <w:t xml:space="preserve"> do Header</w:t>
+      </w:r>
+      <w:r>
+        <w:t>:</w:t>
+      </w:r>
+      <w:bookmarkEnd w:id="18"/>
+      <w:r>
+        <w:t xml:space="preserve"> </w:t>
+      </w:r>
     </w:p>
     <w:p>
       <w:pPr>
         <w:pStyle w:val="Passos"/>
-        <w:ind w:left="1070"/>
-        <w:jc w:val="both"/>
-      </w:pPr>
-      <w:r>
-        <w:t xml:space="preserve">Sistema verificou que a linha atual é do tipo </w:t>
-      </w:r>
-      <w:r>
-        <w:t>“G”</w:t>
-      </w:r>
-      <w:r>
-        <w:t xml:space="preserve"> </w:t>
-      </w:r>
-      <w:r>
-        <w:t>Linha detalhe</w:t>
-      </w:r>
-      <w:r>
-        <w:t xml:space="preserve"> Arquivo Arrecadação.</w:t>
+        <w:numPr>
+          <w:ilvl w:val="0"/>
+          <w:numId w:val="18"/>
+        </w:numPr>
+        <w:jc w:val="both"/>
+      </w:pPr>
+      <w:r>
+        <w:t xml:space="preserve">Código do Convênio, </w:t>
       </w:r>
     </w:p>
     <w:p>
       <w:pPr>
         <w:pStyle w:val="Passos"/>
-        <w:jc w:val="both"/>
-        <w:rPr>
-          <w:b/>
-        </w:rPr>
-      </w:pPr>
-      <w:r>
-        <w:rPr>
-          <w:b/>
-        </w:rPr>
-        <w:t xml:space="preserve">       A2</w:t>
-      </w:r>
-      <w:r>
-        <w:rPr>
-          <w:b/>
-        </w:rPr>
-        <w:t xml:space="preserve"> - Linhas Trailer do Tipo Z</w:t>
-      </w:r>
-      <w:r>
-        <w:rPr>
-          <w:b/>
-        </w:rPr>
-        <w:t xml:space="preserve"> e ou 9,</w:t>
+        <w:numPr>
+          <w:ilvl w:val="0"/>
+          <w:numId w:val="18"/>
+        </w:numPr>
+        <w:jc w:val="both"/>
+      </w:pPr>
+      <w:r>
+        <w:t>Sequencial do Arquivo-NSA</w:t>
       </w:r>
     </w:p>
     <w:p>
       <w:pPr>
         <w:pStyle w:val="Passos"/>
-        <w:ind w:left="1070"/>
-        <w:jc w:val="both"/>
-        <w:rPr>
-          <w:b/>
-        </w:rPr>
-      </w:pPr>
-      <w:r>
-        <w:rPr>
-          <w:b/>
-        </w:rPr>
-        <w:t>A3</w:t>
-      </w:r>
-      <w:r>
-        <w:rPr>
-          <w:b/>
-        </w:rPr>
-        <w:t>- Linha do Tipo “2“: Linha detalhe do Arquivo do Simples Nacional</w:t>
+        <w:numPr>
+          <w:ilvl w:val="0"/>
+          <w:numId w:val="18"/>
+        </w:numPr>
+        <w:jc w:val="both"/>
+      </w:pPr>
+      <w:r>
+        <w:t xml:space="preserve">Banco, </w:t>
+      </w:r>
+    </w:p>
+    <w:p>
+      <w:pPr>
+        <w:pStyle w:val="Passos"/>
+        <w:numPr>
+          <w:ilvl w:val="0"/>
+          <w:numId w:val="18"/>
+        </w:numPr>
+        <w:jc w:val="both"/>
+      </w:pPr>
+      <w:r>
+        <w:t xml:space="preserve">Agência Bancária vinculada ao Convênio e cadastrada no sistema, </w:t>
+      </w:r>
+    </w:p>
+    <w:p>
+      <w:pPr>
+        <w:pStyle w:val="Passos"/>
+        <w:numPr>
+          <w:ilvl w:val="0"/>
+          <w:numId w:val="18"/>
+        </w:numPr>
+        <w:jc w:val="both"/>
+      </w:pPr>
+      <w:r>
+        <w:t>Data da Geração do Arquivo</w:t>
+      </w:r>
+      <w:r>
+        <w:t>;</w:t>
+      </w:r>
+    </w:p>
+    <w:p>
+      <w:pPr>
+        <w:pStyle w:val="Passos"/>
+        <w:numPr>
+          <w:ilvl w:val="0"/>
+          <w:numId w:val="18"/>
+        </w:numPr>
+        <w:jc w:val="both"/>
+      </w:pPr>
+      <w:r>
+        <w:t>Tipo do Arquivo (1 – Parcial, 2 – Consolidado</w:t>
+      </w:r>
+      <w:r>
+        <w:t>) .</w:t>
+      </w:r>
+    </w:p>
+    <w:p>
+      <w:pPr>
+        <w:pStyle w:val="Passos"/>
+        <w:ind w:left="1040"/>
+        <w:jc w:val="both"/>
+        <w:rPr>
+          <w:b/>
+        </w:rPr>
+      </w:pPr>
+      <w:r>
+        <w:rPr>
+          <w:b/>
+        </w:rPr>
+        <w:t>ARRRN104 - Identifica Tipo Arquivo Parcial e Consolidado</w:t>
       </w:r>
     </w:p>
     <w:p>
@@ -3582,15 +3484,14 @@
         <w:ind w:left="1070"/>
         <w:jc w:val="both"/>
       </w:pPr>
-      <w:r>
-        <w:t>O Sistema extrai dados da linha detalhe</w:t>
-      </w:r>
-      <w:r>
-        <w:t>, tipo G,</w:t>
-      </w:r>
-      <w:r>
-        <w:t xml:space="preserve"> do arquivo da arrecadação;</w:t>
-      </w:r>
+      <w:bookmarkStart w:id="19" w:name="_Ref448845346"/>
+      <w:r>
+        <w:t xml:space="preserve">O Sistema </w:t>
+      </w:r>
+      <w:r>
+        <w:t>obtém a próxima linha do arquivo.</w:t>
+      </w:r>
+      <w:bookmarkEnd w:id="19"/>
     </w:p>
     <w:p>
       <w:pPr>
@@ -3599,78 +3500,68 @@
         <w:jc w:val="both"/>
       </w:pPr>
       <w:r>
-        <w:t xml:space="preserve">O Sistema </w:t>
-      </w:r>
-      <w:r>
-        <w:t>obtém</w:t>
-      </w:r>
-      <w:r>
-        <w:t xml:space="preserve"> os seguintes dados extraídos da linha Detalhe:</w:t>
-      </w:r>
-      <w:r>
-        <w:rPr>
-          <w:rFonts w:asciiTheme="minorHAnsi" w:hAnsiTheme="minorHAnsi"/>
-          <w:szCs w:val="24"/>
-        </w:rPr>
+        <w:t xml:space="preserve">Sistema verificou que a linha atual é do tipo </w:t>
+      </w:r>
+      <w:r>
+        <w:t>“G”</w:t>
+      </w:r>
+      <w:r>
         <w:t xml:space="preserve"> </w:t>
       </w:r>
       <w:r>
-        <w:rPr>
-          <w:rFonts w:asciiTheme="minorHAnsi" w:hAnsiTheme="minorHAnsi"/>
-          <w:szCs w:val="24"/>
-        </w:rPr>
-        <w:t>Sequencial do Arquivo, N</w:t>
-      </w:r>
-      <w:r>
-        <w:rPr>
-          <w:rFonts w:asciiTheme="minorHAnsi" w:hAnsiTheme="minorHAnsi"/>
-          <w:szCs w:val="24"/>
-        </w:rPr>
-        <w:t>úmero de autenticação ou NSU, Data do pagamento</w:t>
-      </w:r>
-      <w:r>
-        <w:rPr>
-          <w:rFonts w:asciiTheme="minorHAnsi" w:hAnsiTheme="minorHAnsi"/>
-          <w:szCs w:val="24"/>
-        </w:rPr>
-        <w:t xml:space="preserve">, Código de </w:t>
-      </w:r>
-      <w:proofErr w:type="gramStart"/>
-      <w:r>
-        <w:rPr>
-          <w:rFonts w:asciiTheme="minorHAnsi" w:hAnsiTheme="minorHAnsi"/>
-          <w:szCs w:val="24"/>
-        </w:rPr>
-        <w:t>Barras</w:t>
-      </w:r>
-      <w:r>
-        <w:rPr>
-          <w:rFonts w:asciiTheme="minorHAnsi" w:hAnsiTheme="minorHAnsi"/>
-          <w:szCs w:val="24"/>
-        </w:rPr>
-        <w:t xml:space="preserve"> </w:t>
-      </w:r>
-      <w:r>
-        <w:rPr>
-          <w:rFonts w:asciiTheme="minorHAnsi" w:hAnsiTheme="minorHAnsi"/>
-          <w:szCs w:val="24"/>
-        </w:rPr>
-        <w:t>,</w:t>
-      </w:r>
-      <w:proofErr w:type="gramEnd"/>
-      <w:r>
-        <w:rPr>
-          <w:rFonts w:asciiTheme="minorHAnsi" w:hAnsiTheme="minorHAnsi"/>
-          <w:szCs w:val="24"/>
-        </w:rPr>
-        <w:t xml:space="preserve"> Valor Autenticado, </w:t>
-      </w:r>
-      <w:r>
-        <w:rPr>
-          <w:rFonts w:asciiTheme="minorHAnsi" w:hAnsiTheme="minorHAnsi"/>
-          <w:szCs w:val="24"/>
-        </w:rPr>
-        <w:t>Forma de Arrecadação, Forma de Pagamento, data da transação, data de Crédito.</w:t>
+        <w:t>Linha detalhe</w:t>
+      </w:r>
+      <w:r>
+        <w:t xml:space="preserve"> Arquivo Arrecadação.</w:t>
+      </w:r>
+    </w:p>
+    <w:p>
+      <w:pPr>
+        <w:pStyle w:val="Passos"/>
+        <w:jc w:val="both"/>
+        <w:rPr>
+          <w:b/>
+        </w:rPr>
+      </w:pPr>
+      <w:r>
+        <w:rPr>
+          <w:b/>
+        </w:rPr>
+        <w:t xml:space="preserve">       A2</w:t>
+      </w:r>
+      <w:r>
+        <w:rPr>
+          <w:b/>
+        </w:rPr>
+        <w:t xml:space="preserve"> - Linhas Trailer do Tipo Z</w:t>
+      </w:r>
+      <w:r>
+        <w:rPr>
+          <w:b/>
+        </w:rPr>
+        <w:t xml:space="preserve"> e ou 9,</w:t>
+      </w:r>
+    </w:p>
+    <w:p>
+      <w:pPr>
+        <w:pStyle w:val="Passos"/>
+        <w:ind w:left="1070"/>
+        <w:jc w:val="both"/>
+        <w:rPr>
+          <w:b/>
+        </w:rPr>
+      </w:pPr>
+      <w:r>
+        <w:rPr>
+          <w:b/>
+        </w:rPr>
+        <w:t>A3</w:t>
+      </w:r>
+      <w:r>
+        <w:rPr>
+          <w:b/>
+        </w:rPr>
+        <w:t>- Linha do Tipo “2“: Linha detalhe do Arquivo do Simples Nacional</w:t>
       </w:r>
     </w:p>
     <w:p>
@@ -3684,10 +3575,13 @@
         <w:jc w:val="both"/>
       </w:pPr>
       <w:r>
-        <w:t xml:space="preserve">O Sistema busca o valor da tarifa com base no Convênio </w:t>
-      </w:r>
-      <w:r>
-        <w:t>cadastrado</w:t>
+        <w:t>O Sistema extrai dados da linha detalhe</w:t>
+      </w:r>
+      <w:r>
+        <w:t>, tipo G,</w:t>
+      </w:r>
+      <w:r>
+        <w:t xml:space="preserve"> do arquivo da arrecadação;</w:t>
       </w:r>
     </w:p>
     <w:p>
@@ -3695,15 +3589,64 @@
         <w:pStyle w:val="Passos"/>
         <w:ind w:left="1070"/>
         <w:jc w:val="both"/>
-        <w:rPr>
-          <w:b/>
-        </w:rPr>
-      </w:pPr>
-      <w:r>
-        <w:rPr>
-          <w:b/>
-        </w:rPr>
-        <w:t>ARRRN0111 - Valor da Tarifa X Convênio</w:t>
+      </w:pPr>
+      <w:r>
+        <w:t xml:space="preserve">O Sistema </w:t>
+      </w:r>
+      <w:r>
+        <w:t>obtém</w:t>
+      </w:r>
+      <w:r>
+        <w:t xml:space="preserve"> os seguintes dados extraídos da linha Detalhe:</w:t>
+      </w:r>
+      <w:r>
+        <w:rPr>
+          <w:rFonts w:asciiTheme="minorHAnsi" w:hAnsiTheme="minorHAnsi"/>
+          <w:szCs w:val="24"/>
+        </w:rPr>
+        <w:t xml:space="preserve"> </w:t>
+      </w:r>
+      <w:r>
+        <w:rPr>
+          <w:rFonts w:asciiTheme="minorHAnsi" w:hAnsiTheme="minorHAnsi"/>
+          <w:szCs w:val="24"/>
+        </w:rPr>
+        <w:t>Sequencial do Arquivo, N</w:t>
+      </w:r>
+      <w:r>
+        <w:rPr>
+          <w:rFonts w:asciiTheme="minorHAnsi" w:hAnsiTheme="minorHAnsi"/>
+          <w:szCs w:val="24"/>
+        </w:rPr>
+        <w:t>úmero de autenticação ou NSU, Data do pagamento</w:t>
+      </w:r>
+      <w:r>
+        <w:rPr>
+          <w:rFonts w:asciiTheme="minorHAnsi" w:hAnsiTheme="minorHAnsi"/>
+          <w:szCs w:val="24"/>
+        </w:rPr>
+        <w:t>, Código de Barras</w:t>
+      </w:r>
+      <w:r>
+        <w:rPr>
+          <w:rFonts w:asciiTheme="minorHAnsi" w:hAnsiTheme="minorHAnsi"/>
+          <w:szCs w:val="24"/>
+        </w:rPr>
+        <w:t xml:space="preserve"> </w:t>
+      </w:r>
+      <w:r>
+        <w:rPr>
+          <w:rFonts w:asciiTheme="minorHAnsi" w:hAnsiTheme="minorHAnsi"/>
+          <w:szCs w:val="24"/>
+        </w:rPr>
+        <w:t xml:space="preserve">, Valor Autenticado, </w:t>
+      </w:r>
+      <w:r>
+        <w:rPr>
+          <w:rFonts w:asciiTheme="minorHAnsi" w:hAnsiTheme="minorHAnsi"/>
+          <w:szCs w:val="24"/>
+        </w:rPr>
+        <w:t>Forma de Arrecadação, Forma de Pagamento, data da transação, data de Crédito.</w:t>
       </w:r>
     </w:p>
     <w:p>
@@ -3716,96 +3659,27 @@
         <w:ind w:left="1070"/>
         <w:jc w:val="both"/>
       </w:pPr>
-      <w:bookmarkStart w:id="20" w:name="_Ref448848562"/>
-      <w:r>
-        <w:t xml:space="preserve">O Sistema </w:t>
-      </w:r>
-      <w:r>
-        <w:t>SEFAZ</w:t>
-      </w:r>
-      <w:r>
-        <w:t xml:space="preserve"> verific</w:t>
-      </w:r>
-      <w:r>
-        <w:t>ou que o NSU não foi</w:t>
-      </w:r>
-      <w:r>
-        <w:t xml:space="preserve"> registrado na base de dados</w:t>
-      </w:r>
-      <w:bookmarkEnd w:id="20"/>
+      <w:r>
+        <w:t xml:space="preserve">O Sistema busca o valor da tarifa com base no Convênio </w:t>
+      </w:r>
+      <w:r>
+        <w:t>cadastrado</w:t>
+      </w:r>
     </w:p>
     <w:p>
       <w:pPr>
         <w:pStyle w:val="Passos"/>
         <w:ind w:left="1070"/>
         <w:jc w:val="both"/>
-      </w:pPr>
-      <w:bookmarkStart w:id="21" w:name="_Ref448905554"/>
-      <w:r>
-        <w:rPr>
-          <w:b/>
-        </w:rPr>
-        <w:t>A4</w:t>
-      </w:r>
-      <w:r>
-        <w:rPr>
-          <w:b/>
-        </w:rPr>
-        <w:t xml:space="preserve"> </w:t>
-      </w:r>
-      <w:r>
-        <w:rPr>
-          <w:b/>
-        </w:rPr>
-        <w:t>-</w:t>
-      </w:r>
-      <w:r>
-        <w:rPr>
-          <w:b/>
-        </w:rPr>
-        <w:t xml:space="preserve"> </w:t>
-      </w:r>
-      <w:r>
-        <w:rPr>
-          <w:b/>
-        </w:rPr>
-        <w:t>NSU/NSR Processado (Sequencial do Pagamento)</w:t>
-      </w:r>
-    </w:p>
-    <w:p>
-      <w:pPr>
-        <w:pStyle w:val="Passos"/>
-        <w:numPr>
-          <w:ilvl w:val="0"/>
-          <w:numId w:val="19"/>
-        </w:numPr>
-        <w:jc w:val="both"/>
-      </w:pPr>
-      <w:r>
-        <w:t xml:space="preserve">O </w:t>
-      </w:r>
-      <w:r>
-        <w:t>sistema inicia análise d</w:t>
-      </w:r>
-      <w:r>
-        <w:t>o detalhamento d</w:t>
-      </w:r>
-      <w:r>
-        <w:t xml:space="preserve">as linhas detalhe </w:t>
-      </w:r>
-      <w:r>
-        <w:t>e</w:t>
-      </w:r>
-      <w:r>
-        <w:t xml:space="preserve"> executa o Caso de Uso: </w:t>
-      </w:r>
-      <w:bookmarkEnd w:id="21"/>
-      <w:r>
-        <w:rPr>
-          <w:i/>
-          <w:u w:val="single"/>
-        </w:rPr>
-        <w:t>ARRUC0121 - Controlar BDAR E TPAR</w:t>
+        <w:rPr>
+          <w:b/>
+        </w:rPr>
+      </w:pPr>
+      <w:r>
+        <w:rPr>
+          <w:b/>
+        </w:rPr>
+        <w:t>ARRRN0111 - Valor da Tarifa X Convênio</w:t>
       </w:r>
     </w:p>
     <w:p>
@@ -3818,6 +3692,108 @@
         <w:ind w:left="1070"/>
         <w:jc w:val="both"/>
       </w:pPr>
+      <w:bookmarkStart w:id="20" w:name="_Ref448848562"/>
+      <w:r>
+        <w:t xml:space="preserve">O Sistema </w:t>
+      </w:r>
+      <w:r>
+        <w:t>SEFAZ</w:t>
+      </w:r>
+      <w:r>
+        <w:t xml:space="preserve"> verific</w:t>
+      </w:r>
+      <w:r>
+        <w:t>ou que o NSU não foi</w:t>
+      </w:r>
+      <w:r>
+        <w:t xml:space="preserve"> registrado na base de dados</w:t>
+      </w:r>
+      <w:bookmarkEnd w:id="20"/>
+    </w:p>
+    <w:p>
+      <w:pPr>
+        <w:pStyle w:val="Passos"/>
+        <w:ind w:left="1070"/>
+        <w:jc w:val="both"/>
+      </w:pPr>
+      <w:bookmarkStart w:id="21" w:name="_Ref448905554"/>
+      <w:r>
+        <w:rPr>
+          <w:b/>
+        </w:rPr>
+        <w:t>A4</w:t>
+      </w:r>
+      <w:r>
+        <w:rPr>
+          <w:b/>
+        </w:rPr>
+        <w:t xml:space="preserve"> </w:t>
+      </w:r>
+      <w:r>
+        <w:rPr>
+          <w:b/>
+        </w:rPr>
+        <w:t>-</w:t>
+      </w:r>
+      <w:r>
+        <w:rPr>
+          <w:b/>
+        </w:rPr>
+        <w:t xml:space="preserve"> </w:t>
+      </w:r>
+      <w:r>
+        <w:rPr>
+          <w:b/>
+        </w:rPr>
+        <w:t>NSU/NSR Processado (Sequencial do Pagamento)</w:t>
+      </w:r>
+    </w:p>
+    <w:p>
+      <w:pPr>
+        <w:pStyle w:val="Passos"/>
+        <w:numPr>
+          <w:ilvl w:val="0"/>
+          <w:numId w:val="19"/>
+        </w:numPr>
+        <w:jc w:val="both"/>
+      </w:pPr>
+      <w:r>
+        <w:t xml:space="preserve">O </w:t>
+      </w:r>
+      <w:r>
+        <w:t>sistema inicia análise d</w:t>
+      </w:r>
+      <w:r>
+        <w:t>o detalhamento d</w:t>
+      </w:r>
+      <w:r>
+        <w:t xml:space="preserve">as linhas detalhe </w:t>
+      </w:r>
+      <w:r>
+        <w:t>e</w:t>
+      </w:r>
+      <w:r>
+        <w:t xml:space="preserve"> executa o Caso de Uso: </w:t>
+      </w:r>
+      <w:bookmarkEnd w:id="21"/>
+      <w:r>
+        <w:rPr>
+          <w:i/>
+          <w:u w:val="single"/>
+        </w:rPr>
+        <w:t>ARRUC0121 - Controlar BDAR E TPAR</w:t>
+      </w:r>
+    </w:p>
+    <w:p>
+      <w:pPr>
+        <w:pStyle w:val="Passos"/>
+        <w:numPr>
+          <w:ilvl w:val="0"/>
+          <w:numId w:val="19"/>
+        </w:numPr>
+        <w:ind w:left="1070"/>
+        <w:jc w:val="both"/>
+      </w:pPr>
       <w:bookmarkStart w:id="22" w:name="_Ref448851814"/>
       <w:r>
         <w:t>O sistema Grava os dados processados.</w:t>
@@ -3889,28 +3865,17 @@
         <w:jc w:val="both"/>
       </w:pPr>
       <w:r>
+        <w:lastRenderedPageBreak/>
         <w:t xml:space="preserve">O Sistema </w:t>
       </w:r>
       <w:r>
         <w:t>verificou</w:t>
       </w:r>
       <w:r>
-        <w:t xml:space="preserve"> que a linha do arquivo é “Z” (última linha do arquivo da </w:t>
-      </w:r>
-      <w:r>
-        <w:lastRenderedPageBreak/>
-        <w:t>arrecadação)</w:t>
-      </w:r>
-      <w:r>
-        <w:t xml:space="preserve"> ou “9“ (</w:t>
-      </w:r>
-      <w:proofErr w:type="spellStart"/>
-      <w:r>
-        <w:t>Ultima</w:t>
-      </w:r>
-      <w:proofErr w:type="spellEnd"/>
-      <w:r>
-        <w:t xml:space="preserve"> Linha do Arquivo do Simples Nacional)</w:t>
+        <w:t xml:space="preserve"> que a linha do arquivo é “Z” (última linha do arquivo da arrecadação)</w:t>
+      </w:r>
+      <w:r>
+        <w:t xml:space="preserve"> ou “9“ (Ultima Linha do Arquivo do Simples Nacional)</w:t>
       </w:r>
       <w:r>
         <w:t>;</w:t>
@@ -3981,9 +3946,9 @@
         </w:rPr>
       </w:pPr>
       <w:bookmarkStart w:id="24" w:name="_Toc408584586"/>
-      <w:bookmarkStart w:id="25" w:name="_Toc100995325"/>
-      <w:bookmarkStart w:id="26" w:name="_Toc114038718"/>
-      <w:bookmarkStart w:id="27" w:name="_Toc450315037"/>
+      <w:bookmarkStart w:id="25" w:name="_Toc450315037"/>
+      <w:bookmarkStart w:id="26" w:name="_Toc100995325"/>
+      <w:bookmarkStart w:id="27" w:name="_Toc114038718"/>
       <w:r>
         <w:rPr>
           <w:lang w:val="pt-BR"/>
@@ -3991,7 +3956,7 @@
         <w:t>Fluxos Alternativos</w:t>
       </w:r>
       <w:bookmarkEnd w:id="24"/>
-      <w:bookmarkEnd w:id="27"/>
+      <w:bookmarkEnd w:id="25"/>
     </w:p>
     <w:p>
       <w:pPr>
@@ -4005,8 +3970,8 @@
       <w:bookmarkStart w:id="29" w:name="_Toc101248486"/>
       <w:bookmarkStart w:id="30" w:name="_Toc102377891"/>
       <w:bookmarkEnd w:id="14"/>
-      <w:bookmarkEnd w:id="25"/>
       <w:bookmarkEnd w:id="26"/>
+      <w:bookmarkEnd w:id="27"/>
       <w:r>
         <w:rPr>
           <w:b/>
@@ -4372,13 +4337,8 @@
       <w:r>
         <w:t xml:space="preserve">          </w:t>
       </w:r>
-      <w:proofErr w:type="gramStart"/>
-      <w:r>
-        <w:t>arquivo</w:t>
-      </w:r>
-      <w:proofErr w:type="gramEnd"/>
-      <w:r>
-        <w:t xml:space="preserve"> de arrecadação</w:t>
+      <w:r>
+        <w:t>arquivo de arrecadação</w:t>
       </w:r>
       <w:r>
         <w:t>.</w:t>
@@ -4493,6 +4453,7 @@
         <w:jc w:val="both"/>
       </w:pPr>
       <w:r>
+        <w:lastRenderedPageBreak/>
         <w:t xml:space="preserve">A2.4 O sistema retorna ao passo </w:t>
       </w:r>
       <w:r>
@@ -4601,15 +4562,7 @@
         <w:jc w:val="both"/>
       </w:pPr>
       <w:r>
-        <w:t xml:space="preserve">           </w:t>
-      </w:r>
-      <w:proofErr w:type="gramStart"/>
-      <w:r>
-        <w:t>as</w:t>
-      </w:r>
-      <w:proofErr w:type="gramEnd"/>
-      <w:r>
-        <w:t xml:space="preserve"> seguintes informações:</w:t>
+        <w:t xml:space="preserve">           as seguintes informações:</w:t>
       </w:r>
     </w:p>
     <w:p>
@@ -4622,15 +4575,7 @@
         <w:jc w:val="both"/>
       </w:pPr>
       <w:r>
-        <w:t xml:space="preserve">Data de arrecadação, Data de Vencimento, </w:t>
-      </w:r>
-      <w:proofErr w:type="spellStart"/>
-      <w:r>
-        <w:t>Cnpj</w:t>
-      </w:r>
-      <w:proofErr w:type="spellEnd"/>
-      <w:r>
-        <w:t xml:space="preserve"> do Contribuinte,</w:t>
+        <w:t>Data de arrecadação, Data de Vencimento, Cnpj do Contribuinte,</w:t>
       </w:r>
     </w:p>
     <w:p>
@@ -4957,13 +4902,8 @@
         <w:jc w:val="both"/>
       </w:pPr>
       <w:r>
-        <w:t xml:space="preserve">         </w:t>
-      </w:r>
-      <w:proofErr w:type="gramStart"/>
-      <w:r>
-        <w:t>processado</w:t>
-      </w:r>
-      <w:proofErr w:type="gramEnd"/>
+        <w:t xml:space="preserve">         processado</w:t>
+      </w:r>
       <w:r>
         <w:t>;</w:t>
       </w:r>
@@ -5188,14 +5128,12 @@
         </w:rPr>
         <w:t xml:space="preserve">       </w:t>
       </w:r>
-      <w:proofErr w:type="gramStart"/>
       <w:r>
         <w:rPr>
           <w:lang w:val="pt-BR"/>
         </w:rPr>
         <w:t>no</w:t>
       </w:r>
-      <w:proofErr w:type="gramEnd"/>
       <w:r>
         <w:rPr>
           <w:lang w:val="pt-BR"/>
@@ -5270,6 +5208,7 @@
         </w:rPr>
       </w:pPr>
       <w:r>
+        <w:lastRenderedPageBreak/>
         <w:tab/>
         <w:t xml:space="preserve">   </w:t>
       </w:r>
@@ -5310,7 +5249,6 @@
         <w:jc w:val="both"/>
       </w:pPr>
       <w:r>
-        <w:lastRenderedPageBreak/>
         <w:t>No passo A2.3 do Fluxo Alternativo A2, o sistema verificou que foram processadas linhas detalhes para o arquivo processado.</w:t>
       </w:r>
     </w:p>
@@ -5575,17 +5513,7 @@
         <w:jc w:val="both"/>
       </w:pPr>
       <w:r>
-        <w:t xml:space="preserve">          </w:t>
-      </w:r>
-      <w:proofErr w:type="spellStart"/>
-      <w:proofErr w:type="gramStart"/>
-      <w:r>
-        <w:t>é</w:t>
-      </w:r>
-      <w:proofErr w:type="spellEnd"/>
-      <w:proofErr w:type="gramEnd"/>
-      <w:r>
-        <w:t xml:space="preserve"> Consolidado.</w:t>
+        <w:t xml:space="preserve">          é Consolidado.</w:t>
       </w:r>
     </w:p>
     <w:p>
@@ -5716,6 +5644,12 @@
         <w:rPr>
           <w:lang w:val="pt-BR"/>
         </w:rPr>
+        <w:t xml:space="preserve">E1.1 </w:t>
+      </w:r>
+      <w:r>
+        <w:rPr>
+          <w:lang w:val="pt-BR"/>
+        </w:rPr>
         <w:t xml:space="preserve">No passo </w:t>
       </w:r>
       <w:r>
@@ -5842,7 +5776,6 @@
           <w:lang w:val="pt-BR"/>
         </w:rPr>
       </w:pPr>
-      <w:proofErr w:type="gramStart"/>
       <w:r>
         <w:rPr>
           <w:lang w:val="pt-BR"/>
@@ -5853,14 +5786,7 @@
         <w:rPr>
           <w:lang w:val="pt-BR"/>
         </w:rPr>
-        <w:t>rocessamento</w:t>
-      </w:r>
-      <w:proofErr w:type="gramEnd"/>
-      <w:r>
-        <w:rPr>
-          <w:lang w:val="pt-BR"/>
-        </w:rPr>
-        <w:t xml:space="preserve"> do arquivo e gravar o arquivo processado.</w:t>
+        <w:t>rocessamento do arquivo e gravar o arquivo processado.</w:t>
       </w:r>
     </w:p>
     <w:p>
@@ -5921,6 +5847,7 @@
         <w:rPr>
           <w:lang w:val="pt-BR"/>
         </w:rPr>
+        <w:lastRenderedPageBreak/>
         <w:t xml:space="preserve">Sistema verificou que o código da Remessa está diferente de “2” e classifica o erro como tipo </w:t>
       </w:r>
       <w:r>
@@ -5951,22 +5878,7 @@
         <w:rPr>
           <w:lang w:val="pt-BR"/>
         </w:rPr>
-        <w:lastRenderedPageBreak/>
-        <w:t xml:space="preserve">Sistema verificou que o código do convênio não </w:t>
-      </w:r>
-      <w:proofErr w:type="gramStart"/>
-      <w:r>
-        <w:rPr>
-          <w:lang w:val="pt-BR"/>
-        </w:rPr>
-        <w:t>encontra-se</w:t>
-      </w:r>
-      <w:proofErr w:type="gramEnd"/>
-      <w:r>
-        <w:rPr>
-          <w:lang w:val="pt-BR"/>
-        </w:rPr>
-        <w:t xml:space="preserve"> cadastrado para o Banco Informado no Header e classifica o erro como tipo</w:t>
+        <w:t>Sistema verificou que o código do convênio não encontra-se cadastrado para o Banco Informado no Header e classifica o erro como tipo</w:t>
       </w:r>
       <w:r>
         <w:rPr>
@@ -6287,6 +6199,9 @@
         <w:tab/>
       </w:r>
       <w:r>
+        <w:t xml:space="preserve">E2.1 </w:t>
+      </w:r>
+      <w:r>
         <w:t xml:space="preserve">No passo </w:t>
       </w:r>
       <w:r>
@@ -6329,7 +6244,7 @@
         <w:fldChar w:fldCharType="end"/>
       </w:r>
       <w:r>
-        <w:t xml:space="preserve">, o sistema obtém a primeira linha do arquivo para validar o   </w:t>
+        <w:t xml:space="preserve">, o sistema obtém a primeira linha do arquivo para </w:t>
       </w:r>
     </w:p>
     <w:p>
@@ -6339,7 +6254,10 @@
         <w:jc w:val="both"/>
       </w:pPr>
       <w:r>
-        <w:t xml:space="preserve">          Header.</w:t>
+        <w:t xml:space="preserve">          validar o </w:t>
+      </w:r>
+      <w:r>
+        <w:t>Header.</w:t>
       </w:r>
     </w:p>
     <w:p>
@@ -6408,6 +6326,11 @@
       </w:pPr>
       <w:r>
         <w:tab/>
+      </w:r>
+      <w:r>
+        <w:t xml:space="preserve">E2.2 </w:t>
+      </w:r>
+      <w:r>
         <w:t xml:space="preserve">O sistema identifica tipo do registro do Header é “1” e que o valor no convênio obtido </w:t>
       </w:r>
     </w:p>
@@ -6421,15 +6344,7 @@
         </w:rPr>
       </w:pPr>
       <w:r>
-        <w:t xml:space="preserve">           </w:t>
-      </w:r>
-      <w:proofErr w:type="gramStart"/>
-      <w:r>
-        <w:t>no</w:t>
-      </w:r>
-      <w:proofErr w:type="gramEnd"/>
-      <w:r>
-        <w:t xml:space="preserve"> Header é uma constante=”D</w:t>
+        <w:t xml:space="preserve">           no Header é uma constante=”D</w:t>
       </w:r>
       <w:r>
         <w:rPr>
@@ -6449,12 +6364,27 @@
         <w:pStyle w:val="Passos"/>
         <w:ind w:left="0"/>
         <w:jc w:val="both"/>
+        <w:rPr>
+          <w:b/>
+        </w:rPr>
       </w:pPr>
       <w:r>
         <w:rPr>
           <w:szCs w:val="24"/>
         </w:rPr>
-        <w:t xml:space="preserve">          O sistema classifica o arquivo como do Simples Nacional.</w:t>
+        <w:t xml:space="preserve">           </w:t>
+      </w:r>
+      <w:r>
+        <w:rPr>
+          <w:b/>
+        </w:rPr>
+        <w:t>E3</w:t>
+      </w:r>
+      <w:r>
+        <w:rPr>
+          <w:b/>
+        </w:rPr>
+        <w:t xml:space="preserve"> – Convênio Bancário não Cadastrado ou Inativo</w:t>
       </w:r>
     </w:p>
     <w:p>
@@ -6464,7 +6394,44 @@
         <w:jc w:val="both"/>
       </w:pPr>
       <w:r>
+        <w:rPr>
+          <w:szCs w:val="24"/>
+        </w:rPr>
+        <w:t xml:space="preserve">           </w:t>
+      </w:r>
+      <w:r>
+        <w:rPr>
+          <w:szCs w:val="24"/>
+        </w:rPr>
+        <w:t>E2</w:t>
+      </w:r>
+      <w:r>
+        <w:rPr>
+          <w:szCs w:val="24"/>
+        </w:rPr>
+        <w:t xml:space="preserve">.3 </w:t>
+      </w:r>
+      <w:r>
+        <w:rPr>
+          <w:szCs w:val="24"/>
+        </w:rPr>
+        <w:t>O sistema classifica o arquivo como do Simples Nacional.</w:t>
+      </w:r>
+    </w:p>
+    <w:p>
+      <w:pPr>
+        <w:pStyle w:val="Passos"/>
+        <w:ind w:left="0"/>
+        <w:jc w:val="both"/>
+      </w:pPr>
+      <w:r>
         <w:tab/>
+      </w:r>
+      <w:r>
+        <w:t xml:space="preserve"> E2</w:t>
+      </w:r>
+      <w:r>
+        <w:t xml:space="preserve">.4 </w:t>
       </w:r>
       <w:r>
         <w:t>O sistema valida os seguintes tipos de rejeições de arquivos, com base no header.</w:t>
@@ -6653,19 +6620,12 @@
           <w:lang w:val="pt-BR"/>
         </w:rPr>
       </w:pPr>
-      <w:proofErr w:type="gramStart"/>
-      <w:r>
-        <w:rPr>
-          <w:lang w:val="pt-BR"/>
-        </w:rPr>
-        <w:t>arquivo</w:t>
-      </w:r>
-      <w:proofErr w:type="gramEnd"/>
-      <w:r>
-        <w:rPr>
-          <w:lang w:val="pt-BR"/>
-        </w:rPr>
-        <w:t xml:space="preserve"> como não processado, registra o tipo de rejeição encontrada e finaliza </w:t>
+      <w:r>
+        <w:rPr>
+          <w:lang w:val="pt-BR"/>
+        </w:rPr>
+        <w:lastRenderedPageBreak/>
+        <w:t xml:space="preserve">arquivo como não processado, registra o tipo de rejeição encontrada e finaliza </w:t>
       </w:r>
       <w:r>
         <w:rPr>
@@ -6683,8 +6643,121 @@
     </w:p>
     <w:p>
       <w:pPr>
+        <w:pStyle w:val="Passos"/>
+        <w:jc w:val="both"/>
+      </w:pPr>
+    </w:p>
+    <w:p>
+      <w:pPr>
+        <w:pStyle w:val="Passos"/>
+        <w:jc w:val="both"/>
+        <w:rPr>
+          <w:b/>
+        </w:rPr>
+      </w:pPr>
+      <w:r>
+        <w:rPr>
+          <w:b/>
+        </w:rPr>
+        <w:t>E3</w:t>
+      </w:r>
+      <w:r>
+        <w:rPr>
+          <w:b/>
+        </w:rPr>
+        <w:t xml:space="preserve"> – Convênio Bancário não Cadastrado ou Inativo</w:t>
+      </w:r>
+    </w:p>
+    <w:p>
+      <w:pPr>
+        <w:pStyle w:val="Passos"/>
+        <w:jc w:val="both"/>
+      </w:pPr>
+      <w:r>
+        <w:t>E3</w:t>
+      </w:r>
+      <w:r>
+        <w:t>.1 No passo 4 do Fluxo Principal</w:t>
+      </w:r>
+      <w:r>
+        <w:t xml:space="preserve"> ou no passo E2.2 do Fluxo de Exceção E2</w:t>
+      </w:r>
+      <w:r>
+        <w:t>, o sistema verificou que o código do convênio não está cadastrado ou encontra-se inativo.</w:t>
+      </w:r>
+    </w:p>
+    <w:p>
+      <w:pPr>
+        <w:pStyle w:val="Passos"/>
+        <w:jc w:val="both"/>
+        <w:rPr>
+          <w:b/>
+        </w:rPr>
+      </w:pPr>
+      <w:r>
+        <w:rPr>
+          <w:b/>
+        </w:rPr>
+        <w:t>ARRRN0115 - Verifica Existência do Convênio Bancário.</w:t>
+      </w:r>
+    </w:p>
+    <w:p>
+      <w:pPr>
+        <w:pStyle w:val="Passos"/>
+        <w:jc w:val="both"/>
+      </w:pPr>
+      <w:r>
+        <w:t xml:space="preserve">E3.2 </w:t>
+      </w:r>
+      <w:r>
+        <w:t>O sistema finaliza o processamento do arquivo.</w:t>
+      </w:r>
+    </w:p>
+    <w:p>
+      <w:pPr>
+        <w:widowControl/>
+        <w:autoSpaceDE/>
+        <w:autoSpaceDN/>
+        <w:spacing w:after="0"/>
+        <w:ind w:left="677"/>
+        <w:rPr>
+          <w:rFonts w:ascii="Times New Roman" w:hAnsi="Times New Roman"/>
+          <w:snapToGrid/>
+          <w:szCs w:val="24"/>
+          <w:lang w:eastAsia="pt-BR"/>
+        </w:rPr>
+      </w:pPr>
+      <w:r>
+        <w:t xml:space="preserve">         Neste caso, o sistema deverá gravar o arquivo na tabela especifica, sinalizando        que o arquivo não foi processado e com o tipo de rejeição igual a </w:t>
+      </w:r>
+      <w:r>
+        <w:t>22</w:t>
+      </w:r>
+      <w:r>
+        <w:t xml:space="preserve"> - </w:t>
+      </w:r>
+      <w:r>
+        <w:rPr>
+          <w:rFonts w:ascii="Times New Roman" w:hAnsi="Times New Roman"/>
+          <w:snapToGrid/>
+          <w:szCs w:val="24"/>
+          <w:lang w:eastAsia="pt-BR"/>
+        </w:rPr>
+        <w:t>Convênio não cadastrado para o Banco</w:t>
+      </w:r>
+    </w:p>
+    <w:p>
+      <w:pPr>
+        <w:pStyle w:val="Passos"/>
+        <w:jc w:val="both"/>
+      </w:pPr>
+      <w:r>
+        <w:t xml:space="preserve"> </w:t>
+      </w:r>
+    </w:p>
+    <w:p>
+      <w:pPr>
         <w:pStyle w:val="Activity"/>
-        <w:ind w:left="1036"/>
         <w:jc w:val="both"/>
         <w:rPr>
           <w:b w:val="0"/>
@@ -6704,7 +6777,6 @@
         <w:rPr>
           <w:lang w:val="pt-BR"/>
         </w:rPr>
-        <w:lastRenderedPageBreak/>
         <w:t>Pós-condição</w:t>
       </w:r>
       <w:bookmarkEnd w:id="32"/>
@@ -6821,21 +6893,7 @@
         <w:rPr>
           <w:lang w:val="pt-BR"/>
         </w:rPr>
-        <w:t xml:space="preserve">TABELA – </w:t>
-      </w:r>
-      <w:proofErr w:type="gramStart"/>
-      <w:r>
-        <w:rPr>
-          <w:lang w:val="pt-BR"/>
-        </w:rPr>
-        <w:t>TA</w:t>
-      </w:r>
-      <w:proofErr w:type="gramEnd"/>
-      <w:r>
-        <w:rPr>
-          <w:lang w:val="pt-BR"/>
-        </w:rPr>
-        <w:t>_ARQUIVO_DETALHE_PAGOS:</w:t>
+        <w:t>TABELA – TA_ARQUIVO_DETALHE_PAGOS:</w:t>
       </w:r>
     </w:p>
     <w:tbl>
@@ -7101,6 +7159,7 @@
                 <w:szCs w:val="24"/>
                 <w:lang w:val="pt-BR"/>
               </w:rPr>
+              <w:lastRenderedPageBreak/>
               <w:t>Data do pagamento</w:t>
             </w:r>
           </w:p>
@@ -7339,21 +7398,7 @@
         <w:rPr>
           <w:lang w:val="pt-BR"/>
         </w:rPr>
-        <w:t xml:space="preserve">TABELA – </w:t>
-      </w:r>
-      <w:proofErr w:type="gramStart"/>
-      <w:r>
-        <w:rPr>
-          <w:lang w:val="pt-BR"/>
-        </w:rPr>
-        <w:t>TA</w:t>
-      </w:r>
-      <w:proofErr w:type="gramEnd"/>
-      <w:r>
-        <w:rPr>
-          <w:lang w:val="pt-BR"/>
-        </w:rPr>
-        <w:t>_ARQUIVO_ERRO:</w:t>
+        <w:t>TABELA – TA_ARQUIVO_ERRO:</w:t>
       </w:r>
     </w:p>
     <w:tbl>
@@ -7513,7 +7558,6 @@
               <w:rPr>
                 <w:lang w:val="pt-BR"/>
               </w:rPr>
-              <w:lastRenderedPageBreak/>
               <w:t>Motivo da Rejeição</w:t>
             </w:r>
           </w:p>
@@ -7560,21 +7604,7 @@
         <w:rPr>
           <w:lang w:val="pt-BR"/>
         </w:rPr>
-        <w:t xml:space="preserve">TABELA – </w:t>
-      </w:r>
-      <w:proofErr w:type="gramStart"/>
-      <w:r>
-        <w:rPr>
-          <w:lang w:val="pt-BR"/>
-        </w:rPr>
-        <w:t>TA</w:t>
-      </w:r>
-      <w:proofErr w:type="gramEnd"/>
-      <w:r>
-        <w:rPr>
-          <w:lang w:val="pt-BR"/>
-        </w:rPr>
-        <w:t>_ARQUIVO_RECEPCAO:</w:t>
+        <w:t>TABELA – TA_ARQUIVO_RECEPCAO:</w:t>
       </w:r>
     </w:p>
     <w:tbl>
@@ -8320,6 +8350,7 @@
                 <w:szCs w:val="24"/>
                 <w:lang w:val="pt-BR"/>
               </w:rPr>
+              <w:lastRenderedPageBreak/>
               <w:t>Valor Total dos documentos rejeitados</w:t>
             </w:r>
           </w:p>
@@ -8418,21 +8449,7 @@
         <w:rPr>
           <w:lang w:val="pt-BR"/>
         </w:rPr>
-        <w:t xml:space="preserve">TABELA – </w:t>
-      </w:r>
-      <w:proofErr w:type="gramStart"/>
-      <w:r>
-        <w:rPr>
-          <w:lang w:val="pt-BR"/>
-        </w:rPr>
-        <w:t>TA</w:t>
-      </w:r>
-      <w:proofErr w:type="gramEnd"/>
-      <w:r>
-        <w:rPr>
-          <w:lang w:val="pt-BR"/>
-        </w:rPr>
-        <w:t>_CONVENIOS_ARREC:</w:t>
+        <w:t>TABELA – TA_CONVENIOS_ARREC:</w:t>
       </w:r>
     </w:p>
     <w:tbl>
@@ -8744,21 +8761,7 @@
         <w:rPr>
           <w:lang w:val="pt-BR"/>
         </w:rPr>
-        <w:t xml:space="preserve">TABELA – </w:t>
-      </w:r>
-      <w:proofErr w:type="gramStart"/>
-      <w:r>
-        <w:rPr>
-          <w:lang w:val="pt-BR"/>
-        </w:rPr>
-        <w:t>TA</w:t>
-      </w:r>
-      <w:proofErr w:type="gramEnd"/>
-      <w:r>
-        <w:rPr>
-          <w:lang w:val="pt-BR"/>
-        </w:rPr>
-        <w:t>_CONVENIOS_TARIFA:</w:t>
+        <w:t>TABELA – TA_CONVENIOS_TARIFA:</w:t>
       </w:r>
     </w:p>
     <w:tbl>
@@ -8876,21 +8879,7 @@
         <w:rPr>
           <w:lang w:val="pt-BR"/>
         </w:rPr>
-        <w:t xml:space="preserve">TABELA – </w:t>
-      </w:r>
-      <w:proofErr w:type="gramStart"/>
-      <w:r>
-        <w:rPr>
-          <w:lang w:val="pt-BR"/>
-        </w:rPr>
-        <w:t>TA</w:t>
-      </w:r>
-      <w:proofErr w:type="gramEnd"/>
-      <w:r>
-        <w:rPr>
-          <w:lang w:val="pt-BR"/>
-        </w:rPr>
-        <w:t>_LOTES_PAGOS:</w:t>
+        <w:t>TABELA – TA_LOTES_PAGOS:</w:t>
       </w:r>
     </w:p>
     <w:tbl>
@@ -9052,21 +9041,7 @@
         <w:rPr>
           <w:lang w:val="pt-BR"/>
         </w:rPr>
-        <w:t xml:space="preserve">TABELA – </w:t>
-      </w:r>
-      <w:proofErr w:type="gramStart"/>
-      <w:r>
-        <w:rPr>
-          <w:lang w:val="pt-BR"/>
-        </w:rPr>
-        <w:t>TA</w:t>
-      </w:r>
-      <w:proofErr w:type="gramEnd"/>
-      <w:r>
-        <w:rPr>
-          <w:lang w:val="pt-BR"/>
-        </w:rPr>
-        <w:t>_LOTES_PAGOS_ARREC:</w:t>
+        <w:t>TABELA – TA_LOTES_PAGOS_ARREC:</w:t>
       </w:r>
     </w:p>
     <w:tbl>
@@ -9509,6 +9484,7 @@
               <w:rPr>
                 <w:lang w:val="pt-BR"/>
               </w:rPr>
+              <w:lastRenderedPageBreak/>
               <w:t>Quantidade Informada</w:t>
             </w:r>
           </w:p>
@@ -9873,56 +9849,21 @@
         <w:rPr>
           <w:lang w:val="pt-BR"/>
         </w:rPr>
-        <w:t xml:space="preserve">TABELA – </w:t>
-      </w:r>
-      <w:proofErr w:type="gramStart"/>
-      <w:r>
-        <w:rPr>
-          <w:lang w:val="pt-BR"/>
-        </w:rPr>
-        <w:t>TA</w:t>
-      </w:r>
-      <w:proofErr w:type="gramEnd"/>
-      <w:r>
-        <w:rPr>
-          <w:lang w:val="pt-BR"/>
-        </w:rPr>
-        <w:t>_PAGOS_ARREC:</w:t>
-      </w:r>
-    </w:p>
-    <w:p>
-      <w:pPr>
-        <w:jc w:val="both"/>
-        <w:rPr>
-          <w:lang w:val="pt-BR"/>
-        </w:rPr>
-      </w:pPr>
-      <w:r>
-        <w:rPr>
-          <w:lang w:val="pt-BR"/>
-        </w:rPr>
-        <w:t xml:space="preserve">A </w:t>
-      </w:r>
-      <w:proofErr w:type="gramStart"/>
-      <w:r>
-        <w:rPr>
-          <w:lang w:val="pt-BR"/>
-        </w:rPr>
-        <w:t>TA</w:t>
-      </w:r>
-      <w:proofErr w:type="gramEnd"/>
-      <w:r>
-        <w:rPr>
-          <w:lang w:val="pt-BR"/>
-        </w:rPr>
-        <w:t xml:space="preserve">_PAGOS_ARREC é utilizada para estabelecer uma relação com a </w:t>
-      </w:r>
-      <w:r>
-        <w:rPr>
-          <w:lang w:val="pt-BR"/>
-        </w:rPr>
-        <w:lastRenderedPageBreak/>
-        <w:t xml:space="preserve">TA_LOTES_PAGOS_ARREC. Esta relação é necessária para verificar se já existe o pagamento na Base de Dados da </w:t>
+        <w:t>TABELA – TA_PAGOS_ARREC:</w:t>
+      </w:r>
+    </w:p>
+    <w:p>
+      <w:pPr>
+        <w:jc w:val="both"/>
+        <w:rPr>
+          <w:lang w:val="pt-BR"/>
+        </w:rPr>
+      </w:pPr>
+      <w:r>
+        <w:rPr>
+          <w:lang w:val="pt-BR"/>
+        </w:rPr>
+        <w:t xml:space="preserve">A TA_PAGOS_ARREC é utilizada para estabelecer uma relação com a TA_LOTES_PAGOS_ARREC. Esta relação é necessária para verificar se já existe o pagamento na Base de Dados da </w:t>
       </w:r>
       <w:r>
         <w:rPr>
@@ -9948,21 +9889,7 @@
         <w:rPr>
           <w:lang w:val="pt-BR"/>
         </w:rPr>
-        <w:t xml:space="preserve">Dados analisados da tabela </w:t>
-      </w:r>
-      <w:proofErr w:type="gramStart"/>
-      <w:r>
-        <w:rPr>
-          <w:lang w:val="pt-BR"/>
-        </w:rPr>
-        <w:t>TA</w:t>
-      </w:r>
-      <w:proofErr w:type="gramEnd"/>
-      <w:r>
-        <w:rPr>
-          <w:lang w:val="pt-BR"/>
-        </w:rPr>
-        <w:t>_PAGOS_ARREC</w:t>
+        <w:t>Dados analisados da tabela TA_PAGOS_ARREC</w:t>
       </w:r>
     </w:p>
     <w:tbl>
@@ -10328,7 +10255,7 @@
 </file>
 
 <file path=word/endnotes.xml><?xml version="1.0" encoding="utf-8"?>
-<w:endnotes xmlns:wpc="http://schemas.microsoft.com/office/word/2010/wordprocessingCanvas" xmlns:cx="http://schemas.microsoft.com/office/drawing/2014/chartex" xmlns:cx1="http://schemas.microsoft.com/office/drawing/2015/9/8/chartex" xmlns:cx2="http://schemas.microsoft.com/office/drawing/2015/10/21/chartex" xmlns:mc="http://schemas.openxmlformats.org/markup-compatibility/2006" xmlns:o="urn:schemas-microsoft-com:office:office" xmlns:r="http://schemas.openxmlformats.org/officeDocument/2006/relationships" xmlns:m="http://schemas.openxmlformats.org/officeDocument/2006/math" xmlns:v="urn:schemas-microsoft-com:vml" xmlns:wp14="http://schemas.microsoft.com/office/word/2010/wordprocessingDrawing" xmlns:wp="http://schemas.openxmlformats.org/drawingml/2006/wordprocessingDrawing" xmlns:w10="urn:schemas-microsoft-com:office:word" xmlns:w="http://schemas.openxmlformats.org/wordprocessingml/2006/main" xmlns:w14="http://schemas.microsoft.com/office/word/2010/wordml" xmlns:w15="http://schemas.microsoft.com/office/word/2012/wordml" xmlns:w16se="http://schemas.microsoft.com/office/word/2015/wordml/symex" xmlns:wpg="http://schemas.microsoft.com/office/word/2010/wordprocessingGroup" xmlns:wpi="http://schemas.microsoft.com/office/word/2010/wordprocessingInk" xmlns:wne="http://schemas.microsoft.com/office/word/2006/wordml" xmlns:wps="http://schemas.microsoft.com/office/word/2010/wordprocessingShape" mc:Ignorable="w14 w15 w16se wp14">
+<w:endnotes xmlns:wpc="http://schemas.microsoft.com/office/word/2010/wordprocessingCanvas" xmlns:mo="http://schemas.microsoft.com/office/mac/office/2008/main" xmlns:mc="http://schemas.openxmlformats.org/markup-compatibility/2006" xmlns:mv="urn:schemas-microsoft-com:mac:vml" xmlns:o="urn:schemas-microsoft-com:office:office" xmlns:r="http://schemas.openxmlformats.org/officeDocument/2006/relationships" xmlns:m="http://schemas.openxmlformats.org/officeDocument/2006/math" xmlns:v="urn:schemas-microsoft-com:vml" xmlns:wp14="http://schemas.microsoft.com/office/word/2010/wordprocessingDrawing" xmlns:wp="http://schemas.openxmlformats.org/drawingml/2006/wordprocessingDrawing" xmlns:w10="urn:schemas-microsoft-com:office:word" xmlns:w="http://schemas.openxmlformats.org/wordprocessingml/2006/main" xmlns:w14="http://schemas.microsoft.com/office/word/2010/wordml" xmlns:w15="http://schemas.microsoft.com/office/word/2012/wordml" xmlns:wpg="http://schemas.microsoft.com/office/word/2010/wordprocessingGroup" xmlns:wpi="http://schemas.microsoft.com/office/word/2010/wordprocessingInk" xmlns:wne="http://schemas.microsoft.com/office/word/2006/wordml" xmlns:wps="http://schemas.microsoft.com/office/word/2010/wordprocessingShape" mc:Ignorable="w14 w15 wp14">
   <w:endnote w:type="separator" w:id="-1">
     <w:p>
       <w:r>
@@ -10347,7 +10274,7 @@
 </file>
 
 <file path=word/footer1.xml><?xml version="1.0" encoding="utf-8"?>
-<w:ftr xmlns:wpc="http://schemas.microsoft.com/office/word/2010/wordprocessingCanvas" xmlns:cx="http://schemas.microsoft.com/office/drawing/2014/chartex" xmlns:cx1="http://schemas.microsoft.com/office/drawing/2015/9/8/chartex" xmlns:cx2="http://schemas.microsoft.com/office/drawing/2015/10/21/chartex" xmlns:mc="http://schemas.openxmlformats.org/markup-compatibility/2006" xmlns:o="urn:schemas-microsoft-com:office:office" xmlns:r="http://schemas.openxmlformats.org/officeDocument/2006/relationships" xmlns:m="http://schemas.openxmlformats.org/officeDocument/2006/math" xmlns:v="urn:schemas-microsoft-com:vml" xmlns:wp14="http://schemas.microsoft.com/office/word/2010/wordprocessingDrawing" xmlns:wp="http://schemas.openxmlformats.org/drawingml/2006/wordprocessingDrawing" xmlns:w10="urn:schemas-microsoft-com:office:word" xmlns:w="http://schemas.openxmlformats.org/wordprocessingml/2006/main" xmlns:w14="http://schemas.microsoft.com/office/word/2010/wordml" xmlns:w15="http://schemas.microsoft.com/office/word/2012/wordml" xmlns:w16se="http://schemas.microsoft.com/office/word/2015/wordml/symex" xmlns:wpg="http://schemas.microsoft.com/office/word/2010/wordprocessingGroup" xmlns:wpi="http://schemas.microsoft.com/office/word/2010/wordprocessingInk" xmlns:wne="http://schemas.microsoft.com/office/word/2006/wordml" xmlns:wps="http://schemas.microsoft.com/office/word/2010/wordprocessingShape" mc:Ignorable="w14 w15 w16se wp14">
+<w:ftr xmlns:wpc="http://schemas.microsoft.com/office/word/2010/wordprocessingCanvas" xmlns:mo="http://schemas.microsoft.com/office/mac/office/2008/main" xmlns:mc="http://schemas.openxmlformats.org/markup-compatibility/2006" xmlns:mv="urn:schemas-microsoft-com:mac:vml" xmlns:o="urn:schemas-microsoft-com:office:office" xmlns:r="http://schemas.openxmlformats.org/officeDocument/2006/relationships" xmlns:m="http://schemas.openxmlformats.org/officeDocument/2006/math" xmlns:v="urn:schemas-microsoft-com:vml" xmlns:wp14="http://schemas.microsoft.com/office/word/2010/wordprocessingDrawing" xmlns:wp="http://schemas.openxmlformats.org/drawingml/2006/wordprocessingDrawing" xmlns:w10="urn:schemas-microsoft-com:office:word" xmlns:w="http://schemas.openxmlformats.org/wordprocessingml/2006/main" xmlns:w14="http://schemas.microsoft.com/office/word/2010/wordml" xmlns:w15="http://schemas.microsoft.com/office/word/2012/wordml" xmlns:wpg="http://schemas.microsoft.com/office/word/2010/wordprocessingGroup" xmlns:wpi="http://schemas.microsoft.com/office/word/2010/wordprocessingInk" xmlns:wne="http://schemas.microsoft.com/office/word/2006/wordml" xmlns:wps="http://schemas.microsoft.com/office/word/2010/wordprocessingShape" mc:Ignorable="w14 w15 wp14 mv">
   <w:p>
     <w:pPr>
       <w:pStyle w:val="Rodap"/>
@@ -10385,7 +10312,7 @@
         <v:shape id="_x0000_s2050" type="#_x0000_t75" style="position:absolute;left:0;text-align:left;margin-left:275.15pt;margin-top:-5.15pt;width:211.25pt;height:35.9pt;z-index:251661312">
           <v:imagedata r:id="rId1" o:title=""/>
         </v:shape>
-        <o:OLEObject Type="Embed" ProgID="PBrush" ShapeID="_x0000_s2050" DrawAspect="Content" ObjectID="_1524056871" r:id="rId2"/>
+        <o:OLEObject Type="Embed" ProgID="PBrush" ShapeID="_x0000_s2050" DrawAspect="Content" ObjectID="_1530764712" r:id="rId2"/>
       </w:object>
     </w:r>
     <w:r>
@@ -10430,7 +10357,7 @@
         <w:noProof/>
         <w:lang w:val="pt-BR"/>
       </w:rPr>
-      <w:t>4</w:t>
+      <w:t>2</w:t>
     </w:r>
     <w:r>
       <w:rPr>
@@ -10443,7 +10370,7 @@
 </file>
 
 <file path=word/footnotes.xml><?xml version="1.0" encoding="utf-8"?>
-<w:footnotes xmlns:wpc="http://schemas.microsoft.com/office/word/2010/wordprocessingCanvas" xmlns:cx="http://schemas.microsoft.com/office/drawing/2014/chartex" xmlns:cx1="http://schemas.microsoft.com/office/drawing/2015/9/8/chartex" xmlns:cx2="http://schemas.microsoft.com/office/drawing/2015/10/21/chartex" xmlns:mc="http://schemas.openxmlformats.org/markup-compatibility/2006" xmlns:o="urn:schemas-microsoft-com:office:office" xmlns:r="http://schemas.openxmlformats.org/officeDocument/2006/relationships" xmlns:m="http://schemas.openxmlformats.org/officeDocument/2006/math" xmlns:v="urn:schemas-microsoft-com:vml" xmlns:wp14="http://schemas.microsoft.com/office/word/2010/wordprocessingDrawing" xmlns:wp="http://schemas.openxmlformats.org/drawingml/2006/wordprocessingDrawing" xmlns:w10="urn:schemas-microsoft-com:office:word" xmlns:w="http://schemas.openxmlformats.org/wordprocessingml/2006/main" xmlns:w14="http://schemas.microsoft.com/office/word/2010/wordml" xmlns:w15="http://schemas.microsoft.com/office/word/2012/wordml" xmlns:w16se="http://schemas.microsoft.com/office/word/2015/wordml/symex" xmlns:wpg="http://schemas.microsoft.com/office/word/2010/wordprocessingGroup" xmlns:wpi="http://schemas.microsoft.com/office/word/2010/wordprocessingInk" xmlns:wne="http://schemas.microsoft.com/office/word/2006/wordml" xmlns:wps="http://schemas.microsoft.com/office/word/2010/wordprocessingShape" mc:Ignorable="w14 w15 w16se wp14">
+<w:footnotes xmlns:wpc="http://schemas.microsoft.com/office/word/2010/wordprocessingCanvas" xmlns:mo="http://schemas.microsoft.com/office/mac/office/2008/main" xmlns:mc="http://schemas.openxmlformats.org/markup-compatibility/2006" xmlns:mv="urn:schemas-microsoft-com:mac:vml" xmlns:o="urn:schemas-microsoft-com:office:office" xmlns:r="http://schemas.openxmlformats.org/officeDocument/2006/relationships" xmlns:m="http://schemas.openxmlformats.org/officeDocument/2006/math" xmlns:v="urn:schemas-microsoft-com:vml" xmlns:wp14="http://schemas.microsoft.com/office/word/2010/wordprocessingDrawing" xmlns:wp="http://schemas.openxmlformats.org/drawingml/2006/wordprocessingDrawing" xmlns:w10="urn:schemas-microsoft-com:office:word" xmlns:w="http://schemas.openxmlformats.org/wordprocessingml/2006/main" xmlns:w14="http://schemas.microsoft.com/office/word/2010/wordml" xmlns:w15="http://schemas.microsoft.com/office/word/2012/wordml" xmlns:wpg="http://schemas.microsoft.com/office/word/2010/wordprocessingGroup" xmlns:wpi="http://schemas.microsoft.com/office/word/2010/wordprocessingInk" xmlns:wne="http://schemas.microsoft.com/office/word/2006/wordml" xmlns:wps="http://schemas.microsoft.com/office/word/2010/wordprocessingShape" mc:Ignorable="w14 w15 wp14">
   <w:footnote w:type="separator" w:id="-1">
     <w:p>
       <w:r>
@@ -10462,7 +10389,7 @@
 </file>
 
 <file path=word/header1.xml><?xml version="1.0" encoding="utf-8"?>
-<w:hdr xmlns:wpc="http://schemas.microsoft.com/office/word/2010/wordprocessingCanvas" xmlns:cx="http://schemas.microsoft.com/office/drawing/2014/chartex" xmlns:cx1="http://schemas.microsoft.com/office/drawing/2015/9/8/chartex" xmlns:cx2="http://schemas.microsoft.com/office/drawing/2015/10/21/chartex" xmlns:mc="http://schemas.openxmlformats.org/markup-compatibility/2006" xmlns:o="urn:schemas-microsoft-com:office:office" xmlns:r="http://schemas.openxmlformats.org/officeDocument/2006/relationships" xmlns:m="http://schemas.openxmlformats.org/officeDocument/2006/math" xmlns:v="urn:schemas-microsoft-com:vml" xmlns:wp14="http://schemas.microsoft.com/office/word/2010/wordprocessingDrawing" xmlns:wp="http://schemas.openxmlformats.org/drawingml/2006/wordprocessingDrawing" xmlns:w10="urn:schemas-microsoft-com:office:word" xmlns:w="http://schemas.openxmlformats.org/wordprocessingml/2006/main" xmlns:w14="http://schemas.microsoft.com/office/word/2010/wordml" xmlns:w15="http://schemas.microsoft.com/office/word/2012/wordml" xmlns:w16se="http://schemas.microsoft.com/office/word/2015/wordml/symex" xmlns:wpg="http://schemas.microsoft.com/office/word/2010/wordprocessingGroup" xmlns:wpi="http://schemas.microsoft.com/office/word/2010/wordprocessingInk" xmlns:wne="http://schemas.microsoft.com/office/word/2006/wordml" xmlns:wps="http://schemas.microsoft.com/office/word/2010/wordprocessingShape" mc:Ignorable="w14 w15 w16se wp14">
+<w:hdr xmlns:wpc="http://schemas.microsoft.com/office/word/2010/wordprocessingCanvas" xmlns:mo="http://schemas.microsoft.com/office/mac/office/2008/main" xmlns:mc="http://schemas.openxmlformats.org/markup-compatibility/2006" xmlns:mv="urn:schemas-microsoft-com:mac:vml" xmlns:o="urn:schemas-microsoft-com:office:office" xmlns:r="http://schemas.openxmlformats.org/officeDocument/2006/relationships" xmlns:m="http://schemas.openxmlformats.org/officeDocument/2006/math" xmlns:v="urn:schemas-microsoft-com:vml" xmlns:wp14="http://schemas.microsoft.com/office/word/2010/wordprocessingDrawing" xmlns:wp="http://schemas.openxmlformats.org/drawingml/2006/wordprocessingDrawing" xmlns:w10="urn:schemas-microsoft-com:office:word" xmlns:w="http://schemas.openxmlformats.org/wordprocessingml/2006/main" xmlns:w14="http://schemas.microsoft.com/office/word/2010/wordml" xmlns:w15="http://schemas.microsoft.com/office/word/2012/wordml" xmlns:wpg="http://schemas.microsoft.com/office/word/2010/wordprocessingGroup" xmlns:wpi="http://schemas.microsoft.com/office/word/2010/wordprocessingInk" xmlns:wne="http://schemas.microsoft.com/office/word/2006/wordml" xmlns:wps="http://schemas.microsoft.com/office/word/2010/wordprocessingShape" mc:Ignorable="w14 w15 wp14 mv">
   <w:p>
     <w:pPr>
       <w:pStyle w:val="Cabealho"/>
@@ -10572,8 +10499,8 @@
 </file>
 
 <file path=word/numbering.xml><?xml version="1.0" encoding="utf-8"?>
-<w:numbering xmlns:wpc="http://schemas.microsoft.com/office/word/2010/wordprocessingCanvas" xmlns:cx="http://schemas.microsoft.com/office/drawing/2014/chartex" xmlns:cx1="http://schemas.microsoft.com/office/drawing/2015/9/8/chartex" xmlns:cx2="http://schemas.microsoft.com/office/drawing/2015/10/21/chartex" xmlns:mc="http://schemas.openxmlformats.org/markup-compatibility/2006" xmlns:o="urn:schemas-microsoft-com:office:office" xmlns:r="http://schemas.openxmlformats.org/officeDocument/2006/relationships" xmlns:m="http://schemas.openxmlformats.org/officeDocument/2006/math" xmlns:v="urn:schemas-microsoft-com:vml" xmlns:wp14="http://schemas.microsoft.com/office/word/2010/wordprocessingDrawing" xmlns:wp="http://schemas.openxmlformats.org/drawingml/2006/wordprocessingDrawing" xmlns:w10="urn:schemas-microsoft-com:office:word" xmlns:w="http://schemas.openxmlformats.org/wordprocessingml/2006/main" xmlns:w14="http://schemas.microsoft.com/office/word/2010/wordml" xmlns:w15="http://schemas.microsoft.com/office/word/2012/wordml" xmlns:w16se="http://schemas.microsoft.com/office/word/2015/wordml/symex" xmlns:wpg="http://schemas.microsoft.com/office/word/2010/wordprocessingGroup" xmlns:wpi="http://schemas.microsoft.com/office/word/2010/wordprocessingInk" xmlns:wne="http://schemas.microsoft.com/office/word/2006/wordml" xmlns:wps="http://schemas.microsoft.com/office/word/2010/wordprocessingShape" mc:Ignorable="w14 w15 w16se wp14">
-  <w:abstractNum w:abstractNumId="0" w15:restartNumberingAfterBreak="0">
+<w:numbering xmlns:wpc="http://schemas.microsoft.com/office/word/2010/wordprocessingCanvas" xmlns:mo="http://schemas.microsoft.com/office/mac/office/2008/main" xmlns:mc="http://schemas.openxmlformats.org/markup-compatibility/2006" xmlns:mv="urn:schemas-microsoft-com:mac:vml" xmlns:o="urn:schemas-microsoft-com:office:office" xmlns:r="http://schemas.openxmlformats.org/officeDocument/2006/relationships" xmlns:m="http://schemas.openxmlformats.org/officeDocument/2006/math" xmlns:v="urn:schemas-microsoft-com:vml" xmlns:wp14="http://schemas.microsoft.com/office/word/2010/wordprocessingDrawing" xmlns:wp="http://schemas.openxmlformats.org/drawingml/2006/wordprocessingDrawing" xmlns:w10="urn:schemas-microsoft-com:office:word" xmlns:w="http://schemas.openxmlformats.org/wordprocessingml/2006/main" xmlns:w14="http://schemas.microsoft.com/office/word/2010/wordml" xmlns:w15="http://schemas.microsoft.com/office/word/2012/wordml" xmlns:wpg="http://schemas.microsoft.com/office/word/2010/wordprocessingGroup" xmlns:wpi="http://schemas.microsoft.com/office/word/2010/wordprocessingInk" xmlns:wne="http://schemas.microsoft.com/office/word/2006/wordml" xmlns:wps="http://schemas.microsoft.com/office/word/2010/wordprocessingShape" mc:Ignorable="w14 w15 wp14">
+  <w:abstractNum w:abstractNumId="0">
     <w:nsid w:val="FFFFFFFB"/>
     <w:multiLevelType w:val="multilevel"/>
     <w:tmpl w:val="E130A12E"/>
@@ -10632,7 +10559,7 @@
       <w:lvlJc w:val="left"/>
     </w:lvl>
   </w:abstractNum>
-  <w:abstractNum w:abstractNumId="1" w15:restartNumberingAfterBreak="0">
+  <w:abstractNum w:abstractNumId="1">
     <w:nsid w:val="00381B7A"/>
     <w:multiLevelType w:val="hybridMultilevel"/>
     <w:tmpl w:val="F63CFC12"/>
@@ -10721,7 +10648,96 @@
       </w:pPr>
     </w:lvl>
   </w:abstractNum>
-  <w:abstractNum w:abstractNumId="2" w15:restartNumberingAfterBreak="0">
+  <w:abstractNum w:abstractNumId="2">
+    <w:nsid w:val="10165F29"/>
+    <w:multiLevelType w:val="hybridMultilevel"/>
+    <w:tmpl w:val="D6E24A90"/>
+    <w:lvl w:ilvl="0" w:tplc="40E047E2">
+      <w:start w:val="1"/>
+      <w:numFmt w:val="decimal"/>
+      <w:lvlText w:val="%1."/>
+      <w:lvlJc w:val="left"/>
+      <w:pPr>
+        <w:ind w:left="1040" w:hanging="360"/>
+      </w:pPr>
+      <w:rPr>
+        <w:rFonts w:hint="default"/>
+      </w:rPr>
+    </w:lvl>
+    <w:lvl w:ilvl="1" w:tplc="04160019" w:tentative="1">
+      <w:start w:val="1"/>
+      <w:numFmt w:val="lowerLetter"/>
+      <w:lvlText w:val="%2."/>
+      <w:lvlJc w:val="left"/>
+      <w:pPr>
+        <w:ind w:left="1440" w:hanging="360"/>
+      </w:pPr>
+    </w:lvl>
+    <w:lvl w:ilvl="2" w:tplc="0416001B" w:tentative="1">
+      <w:start w:val="1"/>
+      <w:numFmt w:val="lowerRoman"/>
+      <w:lvlText w:val="%3."/>
+      <w:lvlJc w:val="right"/>
+      <w:pPr>
+        <w:ind w:left="2160" w:hanging="180"/>
+      </w:pPr>
+    </w:lvl>
+    <w:lvl w:ilvl="3" w:tplc="0416000F" w:tentative="1">
+      <w:start w:val="1"/>
+      <w:numFmt w:val="decimal"/>
+      <w:lvlText w:val="%4."/>
+      <w:lvlJc w:val="left"/>
+      <w:pPr>
+        <w:ind w:left="2880" w:hanging="360"/>
+      </w:pPr>
+    </w:lvl>
+    <w:lvl w:ilvl="4" w:tplc="04160019" w:tentative="1">
+      <w:start w:val="1"/>
+      <w:numFmt w:val="lowerLetter"/>
+      <w:lvlText w:val="%5."/>
+      <w:lvlJc w:val="left"/>
+      <w:pPr>
+        <w:ind w:left="3600" w:hanging="360"/>
+      </w:pPr>
+    </w:lvl>
+    <w:lvl w:ilvl="5" w:tplc="0416001B" w:tentative="1">
+      <w:start w:val="1"/>
+      <w:numFmt w:val="lowerRoman"/>
+      <w:lvlText w:val="%6."/>
+      <w:lvlJc w:val="right"/>
+      <w:pPr>
+        <w:ind w:left="4320" w:hanging="180"/>
+      </w:pPr>
+    </w:lvl>
+    <w:lvl w:ilvl="6" w:tplc="0416000F" w:tentative="1">
+      <w:start w:val="1"/>
+      <w:numFmt w:val="decimal"/>
+      <w:lvlText w:val="%7."/>
+      <w:lvlJc w:val="left"/>
+      <w:pPr>
+        <w:ind w:left="5040" w:hanging="360"/>
+      </w:pPr>
+    </w:lvl>
+    <w:lvl w:ilvl="7" w:tplc="04160019" w:tentative="1">
+      <w:start w:val="1"/>
+      <w:numFmt w:val="lowerLetter"/>
+      <w:lvlText w:val="%8."/>
+      <w:lvlJc w:val="left"/>
+      <w:pPr>
+        <w:ind w:left="5760" w:hanging="360"/>
+      </w:pPr>
+    </w:lvl>
+    <w:lvl w:ilvl="8" w:tplc="0416001B" w:tentative="1">
+      <w:start w:val="1"/>
+      <w:numFmt w:val="lowerRoman"/>
+      <w:lvlText w:val="%9."/>
+      <w:lvlJc w:val="right"/>
+      <w:pPr>
+        <w:ind w:left="6480" w:hanging="180"/>
+      </w:pPr>
+    </w:lvl>
+  </w:abstractNum>
+  <w:abstractNum w:abstractNumId="3">
     <w:nsid w:val="10A245AC"/>
     <w:multiLevelType w:val="multilevel"/>
     <w:tmpl w:val="E130A12E"/>
@@ -10780,7 +10796,7 @@
       <w:lvlJc w:val="left"/>
     </w:lvl>
   </w:abstractNum>
-  <w:abstractNum w:abstractNumId="3" w15:restartNumberingAfterBreak="0">
+  <w:abstractNum w:abstractNumId="4">
     <w:nsid w:val="1CC01C20"/>
     <w:multiLevelType w:val="multilevel"/>
     <w:tmpl w:val="0416001D"/>
@@ -10866,7 +10882,7 @@
       </w:pPr>
     </w:lvl>
   </w:abstractNum>
-  <w:abstractNum w:abstractNumId="4" w15:restartNumberingAfterBreak="0">
+  <w:abstractNum w:abstractNumId="5">
     <w:nsid w:val="1FC32514"/>
     <w:multiLevelType w:val="hybridMultilevel"/>
     <w:tmpl w:val="DFAEB88E"/>
@@ -10955,7 +10971,7 @@
       </w:pPr>
     </w:lvl>
   </w:abstractNum>
-  <w:abstractNum w:abstractNumId="5" w15:restartNumberingAfterBreak="0">
+  <w:abstractNum w:abstractNumId="6">
     <w:nsid w:val="2D7405D1"/>
     <w:multiLevelType w:val="singleLevel"/>
     <w:tmpl w:val="9E54A60A"/>
@@ -10974,7 +10990,7 @@
       </w:rPr>
     </w:lvl>
   </w:abstractNum>
-  <w:abstractNum w:abstractNumId="6" w15:restartNumberingAfterBreak="0">
+  <w:abstractNum w:abstractNumId="7">
     <w:nsid w:val="32CB5D6D"/>
     <w:multiLevelType w:val="hybridMultilevel"/>
     <w:tmpl w:val="C9623208"/>
@@ -11087,7 +11103,7 @@
       </w:rPr>
     </w:lvl>
   </w:abstractNum>
-  <w:abstractNum w:abstractNumId="7" w15:restartNumberingAfterBreak="0">
+  <w:abstractNum w:abstractNumId="8">
     <w:nsid w:val="352D2DD0"/>
     <w:multiLevelType w:val="hybridMultilevel"/>
     <w:tmpl w:val="80023934"/>
@@ -11200,7 +11216,7 @@
       </w:rPr>
     </w:lvl>
   </w:abstractNum>
-  <w:abstractNum w:abstractNumId="8" w15:restartNumberingAfterBreak="0">
+  <w:abstractNum w:abstractNumId="9">
     <w:nsid w:val="3874682D"/>
     <w:multiLevelType w:val="hybridMultilevel"/>
     <w:tmpl w:val="AA563720"/>
@@ -11313,7 +11329,7 @@
       </w:rPr>
     </w:lvl>
   </w:abstractNum>
-  <w:abstractNum w:abstractNumId="9" w15:restartNumberingAfterBreak="0">
+  <w:abstractNum w:abstractNumId="10">
     <w:nsid w:val="3E160048"/>
     <w:multiLevelType w:val="hybridMultilevel"/>
     <w:tmpl w:val="DFAEB88E"/>
@@ -11402,7 +11418,7 @@
       </w:pPr>
     </w:lvl>
   </w:abstractNum>
-  <w:abstractNum w:abstractNumId="10" w15:restartNumberingAfterBreak="0">
+  <w:abstractNum w:abstractNumId="11">
     <w:nsid w:val="475A0BE2"/>
     <w:multiLevelType w:val="hybridMultilevel"/>
     <w:tmpl w:val="F63CFC12"/>
@@ -11491,7 +11507,7 @@
       </w:pPr>
     </w:lvl>
   </w:abstractNum>
-  <w:abstractNum w:abstractNumId="11" w15:restartNumberingAfterBreak="0">
+  <w:abstractNum w:abstractNumId="12">
     <w:nsid w:val="487D265F"/>
     <w:multiLevelType w:val="hybridMultilevel"/>
     <w:tmpl w:val="672A3826"/>
@@ -11577,7 +11593,7 @@
       </w:pPr>
     </w:lvl>
   </w:abstractNum>
-  <w:abstractNum w:abstractNumId="12" w15:restartNumberingAfterBreak="0">
+  <w:abstractNum w:abstractNumId="13">
     <w:nsid w:val="4F257B66"/>
     <w:multiLevelType w:val="singleLevel"/>
     <w:tmpl w:val="B8C6F782"/>
@@ -11596,7 +11612,7 @@
       </w:rPr>
     </w:lvl>
   </w:abstractNum>
-  <w:abstractNum w:abstractNumId="13" w15:restartNumberingAfterBreak="0">
+  <w:abstractNum w:abstractNumId="14">
     <w:nsid w:val="557E0EA5"/>
     <w:multiLevelType w:val="hybridMultilevel"/>
     <w:tmpl w:val="21227640"/>
@@ -11709,7 +11725,7 @@
       </w:rPr>
     </w:lvl>
   </w:abstractNum>
-  <w:abstractNum w:abstractNumId="14" w15:restartNumberingAfterBreak="0">
+  <w:abstractNum w:abstractNumId="15">
     <w:nsid w:val="5F156B4F"/>
     <w:multiLevelType w:val="multilevel"/>
     <w:tmpl w:val="823EFC6E"/>
@@ -11801,7 +11817,7 @@
       </w:pPr>
     </w:lvl>
   </w:abstractNum>
-  <w:abstractNum w:abstractNumId="15" w15:restartNumberingAfterBreak="0">
+  <w:abstractNum w:abstractNumId="16">
     <w:nsid w:val="62DC5A9D"/>
     <w:multiLevelType w:val="hybridMultilevel"/>
     <w:tmpl w:val="1EBEDB68"/>
@@ -11914,7 +11930,7 @@
       </w:rPr>
     </w:lvl>
   </w:abstractNum>
-  <w:abstractNum w:abstractNumId="16" w15:restartNumberingAfterBreak="0">
+  <w:abstractNum w:abstractNumId="17">
     <w:nsid w:val="63905FEE"/>
     <w:multiLevelType w:val="multilevel"/>
     <w:tmpl w:val="0416001D"/>
@@ -12000,7 +12016,7 @@
       </w:pPr>
     </w:lvl>
   </w:abstractNum>
-  <w:abstractNum w:abstractNumId="17" w15:restartNumberingAfterBreak="0">
+  <w:abstractNum w:abstractNumId="18">
     <w:nsid w:val="6AD52925"/>
     <w:multiLevelType w:val="multilevel"/>
     <w:tmpl w:val="0A2A4C42"/>
@@ -12116,7 +12132,7 @@
       </w:rPr>
     </w:lvl>
   </w:abstractNum>
-  <w:abstractNum w:abstractNumId="18" w15:restartNumberingAfterBreak="0">
+  <w:abstractNum w:abstractNumId="19">
     <w:nsid w:val="70762035"/>
     <w:multiLevelType w:val="multilevel"/>
     <w:tmpl w:val="733682B8"/>
@@ -12230,7 +12246,7 @@
       </w:pPr>
     </w:lvl>
   </w:abstractNum>
-  <w:abstractNum w:abstractNumId="19" w15:restartNumberingAfterBreak="0">
+  <w:abstractNum w:abstractNumId="20">
     <w:nsid w:val="76B70F58"/>
     <w:multiLevelType w:val="multilevel"/>
     <w:tmpl w:val="BBCE5936"/>
@@ -12344,7 +12360,7 @@
       </w:rPr>
     </w:lvl>
   </w:abstractNum>
-  <w:abstractNum w:abstractNumId="20" w15:restartNumberingAfterBreak="0">
+  <w:abstractNum w:abstractNumId="21">
     <w:nsid w:val="7A5B3EC3"/>
     <w:multiLevelType w:val="hybridMultilevel"/>
     <w:tmpl w:val="FFA05970"/>
@@ -12433,7 +12449,7 @@
       </w:pPr>
     </w:lvl>
   </w:abstractNum>
-  <w:abstractNum w:abstractNumId="21" w15:restartNumberingAfterBreak="0">
+  <w:abstractNum w:abstractNumId="22">
     <w:nsid w:val="7C162114"/>
     <w:multiLevelType w:val="hybridMultilevel"/>
     <w:tmpl w:val="F63CFC12"/>
@@ -12529,145 +12545,148 @@
     <w:abstractNumId w:val="0"/>
   </w:num>
   <w:num w:numId="3">
-    <w:abstractNumId w:val="5"/>
+    <w:abstractNumId w:val="6"/>
   </w:num>
   <w:num w:numId="4">
+    <w:abstractNumId w:val="13"/>
+  </w:num>
+  <w:num w:numId="5">
+    <w:abstractNumId w:val="3"/>
+  </w:num>
+  <w:num w:numId="6">
     <w:abstractNumId w:val="12"/>
   </w:num>
-  <w:num w:numId="5">
-    <w:abstractNumId w:val="2"/>
-  </w:num>
-  <w:num w:numId="6">
-    <w:abstractNumId w:val="11"/>
-  </w:num>
   <w:num w:numId="7">
-    <w:abstractNumId w:val="14"/>
+    <w:abstractNumId w:val="15"/>
   </w:num>
   <w:num w:numId="8">
+    <w:abstractNumId w:val="20"/>
+  </w:num>
+  <w:num w:numId="9">
+    <w:abstractNumId w:val="18"/>
+  </w:num>
+  <w:num w:numId="10">
+    <w:abstractNumId w:val="17"/>
+  </w:num>
+  <w:num w:numId="11">
+    <w:abstractNumId w:val="4"/>
+  </w:num>
+  <w:num w:numId="12">
+    <w:abstractNumId w:val="18"/>
+  </w:num>
+  <w:num w:numId="13">
+    <w:abstractNumId w:val="18"/>
+  </w:num>
+  <w:num w:numId="14">
     <w:abstractNumId w:val="19"/>
   </w:num>
-  <w:num w:numId="9">
-    <w:abstractNumId w:val="17"/>
-  </w:num>
-  <w:num w:numId="10">
-    <w:abstractNumId w:val="16"/>
-  </w:num>
-  <w:num w:numId="11">
-    <w:abstractNumId w:val="3"/>
-  </w:num>
-  <w:num w:numId="12">
-    <w:abstractNumId w:val="17"/>
-  </w:num>
-  <w:num w:numId="13">
-    <w:abstractNumId w:val="17"/>
-  </w:num>
-  <w:num w:numId="14">
+  <w:num w:numId="15">
     <w:abstractNumId w:val="18"/>
   </w:num>
-  <w:num w:numId="15">
-    <w:abstractNumId w:val="17"/>
-  </w:num>
   <w:num w:numId="16">
-    <w:abstractNumId w:val="17"/>
+    <w:abstractNumId w:val="18"/>
   </w:num>
   <w:num w:numId="17">
-    <w:abstractNumId w:val="17"/>
+    <w:abstractNumId w:val="18"/>
   </w:num>
   <w:num w:numId="18">
-    <w:abstractNumId w:val="6"/>
+    <w:abstractNumId w:val="7"/>
   </w:num>
   <w:num w:numId="19">
     <w:abstractNumId w:val="1"/>
   </w:num>
   <w:num w:numId="20">
+    <w:abstractNumId w:val="11"/>
+  </w:num>
+  <w:num w:numId="21">
+    <w:abstractNumId w:val="9"/>
+  </w:num>
+  <w:num w:numId="22">
+    <w:abstractNumId w:val="5"/>
+  </w:num>
+  <w:num w:numId="23">
     <w:abstractNumId w:val="10"/>
   </w:num>
-  <w:num w:numId="21">
+  <w:num w:numId="24">
+    <w:abstractNumId w:val="21"/>
+  </w:num>
+  <w:num w:numId="25">
+    <w:abstractNumId w:val="22"/>
+  </w:num>
+  <w:num w:numId="26">
+    <w:abstractNumId w:val="18"/>
+  </w:num>
+  <w:num w:numId="27">
+    <w:abstractNumId w:val="18"/>
+  </w:num>
+  <w:num w:numId="28">
+    <w:abstractNumId w:val="18"/>
+  </w:num>
+  <w:num w:numId="29">
+    <w:abstractNumId w:val="18"/>
+  </w:num>
+  <w:num w:numId="30">
+    <w:abstractNumId w:val="18"/>
+  </w:num>
+  <w:num w:numId="31">
+    <w:abstractNumId w:val="18"/>
+  </w:num>
+  <w:num w:numId="32">
+    <w:abstractNumId w:val="18"/>
+  </w:num>
+  <w:num w:numId="33">
+    <w:abstractNumId w:val="18"/>
+  </w:num>
+  <w:num w:numId="34">
+    <w:abstractNumId w:val="18"/>
+  </w:num>
+  <w:num w:numId="35">
+    <w:abstractNumId w:val="18"/>
+  </w:num>
+  <w:num w:numId="36">
+    <w:abstractNumId w:val="18"/>
+  </w:num>
+  <w:num w:numId="37">
+    <w:abstractNumId w:val="18"/>
+  </w:num>
+  <w:num w:numId="38">
+    <w:abstractNumId w:val="18"/>
+  </w:num>
+  <w:num w:numId="39">
+    <w:abstractNumId w:val="18"/>
+  </w:num>
+  <w:num w:numId="40">
+    <w:abstractNumId w:val="18"/>
+  </w:num>
+  <w:num w:numId="41">
+    <w:abstractNumId w:val="18"/>
+  </w:num>
+  <w:num w:numId="42">
+    <w:abstractNumId w:val="18"/>
+  </w:num>
+  <w:num w:numId="43">
+    <w:abstractNumId w:val="18"/>
+  </w:num>
+  <w:num w:numId="44">
+    <w:abstractNumId w:val="18"/>
+  </w:num>
+  <w:num w:numId="45">
+    <w:abstractNumId w:val="16"/>
+  </w:num>
+  <w:num w:numId="46">
     <w:abstractNumId w:val="8"/>
   </w:num>
-  <w:num w:numId="22">
-    <w:abstractNumId w:val="4"/>
+  <w:num w:numId="47">
+    <w:abstractNumId w:val="14"/>
   </w:num>
-  <w:num w:numId="23">
-    <w:abstractNumId w:val="9"/>
-  </w:num>
-  <w:num w:numId="24">
-    <w:abstractNumId w:val="20"/>
-  </w:num>
-  <w:num w:numId="25">
-    <w:abstractNumId w:val="21"/>
-  </w:num>
-  <w:num w:numId="26">
-    <w:abstractNumId w:val="17"/>
-  </w:num>
-  <w:num w:numId="27">
-    <w:abstractNumId w:val="17"/>
-  </w:num>
-  <w:num w:numId="28">
-    <w:abstractNumId w:val="17"/>
-  </w:num>
-  <w:num w:numId="29">
-    <w:abstractNumId w:val="17"/>
-  </w:num>
-  <w:num w:numId="30">
-    <w:abstractNumId w:val="17"/>
-  </w:num>
-  <w:num w:numId="31">
-    <w:abstractNumId w:val="17"/>
-  </w:num>
-  <w:num w:numId="32">
-    <w:abstractNumId w:val="17"/>
-  </w:num>
-  <w:num w:numId="33">
-    <w:abstractNumId w:val="17"/>
-  </w:num>
-  <w:num w:numId="34">
-    <w:abstractNumId w:val="17"/>
-  </w:num>
-  <w:num w:numId="35">
-    <w:abstractNumId w:val="17"/>
-  </w:num>
-  <w:num w:numId="36">
-    <w:abstractNumId w:val="17"/>
-  </w:num>
-  <w:num w:numId="37">
-    <w:abstractNumId w:val="17"/>
-  </w:num>
-  <w:num w:numId="38">
-    <w:abstractNumId w:val="17"/>
-  </w:num>
-  <w:num w:numId="39">
-    <w:abstractNumId w:val="17"/>
-  </w:num>
-  <w:num w:numId="40">
-    <w:abstractNumId w:val="17"/>
-  </w:num>
-  <w:num w:numId="41">
-    <w:abstractNumId w:val="17"/>
-  </w:num>
-  <w:num w:numId="42">
-    <w:abstractNumId w:val="17"/>
-  </w:num>
-  <w:num w:numId="43">
-    <w:abstractNumId w:val="17"/>
-  </w:num>
-  <w:num w:numId="44">
-    <w:abstractNumId w:val="17"/>
-  </w:num>
-  <w:num w:numId="45">
-    <w:abstractNumId w:val="15"/>
-  </w:num>
-  <w:num w:numId="46">
-    <w:abstractNumId w:val="7"/>
-  </w:num>
-  <w:num w:numId="47">
-    <w:abstractNumId w:val="13"/>
+  <w:num w:numId="48">
+    <w:abstractNumId w:val="2"/>
   </w:num>
 </w:numbering>
 </file>
 
 <file path=word/styles.xml><?xml version="1.0" encoding="utf-8"?>
-<w:styles xmlns:mc="http://schemas.openxmlformats.org/markup-compatibility/2006" xmlns:r="http://schemas.openxmlformats.org/officeDocument/2006/relationships" xmlns:w="http://schemas.openxmlformats.org/wordprocessingml/2006/main" xmlns:w14="http://schemas.microsoft.com/office/word/2010/wordml" xmlns:w15="http://schemas.microsoft.com/office/word/2012/wordml" xmlns:w16se="http://schemas.microsoft.com/office/word/2015/wordml/symex" mc:Ignorable="w14 w15 w16se">
+<w:styles xmlns:mc="http://schemas.openxmlformats.org/markup-compatibility/2006" xmlns:r="http://schemas.openxmlformats.org/officeDocument/2006/relationships" xmlns:w="http://schemas.openxmlformats.org/wordprocessingml/2006/main" xmlns:w14="http://schemas.microsoft.com/office/word/2010/wordml" xmlns:w15="http://schemas.microsoft.com/office/word/2012/wordml" mc:Ignorable="w14 w15">
   <w:docDefaults>
     <w:rPrDefault>
       <w:rPr>
@@ -12677,7 +12696,7 @@
     </w:rPrDefault>
     <w:pPrDefault/>
   </w:docDefaults>
-  <w:latentStyles w:defLockedState="0" w:defUIPriority="0" w:defSemiHidden="0" w:defUnhideWhenUsed="0" w:defQFormat="0" w:count="372">
+  <w:latentStyles w:defLockedState="0" w:defUIPriority="0" w:defSemiHidden="0" w:defUnhideWhenUsed="0" w:defQFormat="0" w:count="381">
     <w:lsdException w:name="Normal" w:qFormat="1"/>
     <w:lsdException w:name="heading 1" w:qFormat="1"/>
     <w:lsdException w:name="heading 2" w:qFormat="1"/>
@@ -13386,7 +13405,7 @@
       </w:tabs>
     </w:pPr>
   </w:style>
-  <w:style w:type="character" w:styleId="Nmerodepgina">
+  <w:style w:type="character" w:styleId="NmerodaPgina">
     <w:name w:val="page number"/>
     <w:basedOn w:val="Fontepargpadro"/>
   </w:style>
@@ -13650,7 +13669,7 @@
       <w:lang w:val="pt-BR"/>
     </w:rPr>
   </w:style>
-  <w:style w:type="character" w:styleId="Hyperlink">
+  <w:style w:type="character" w:styleId="Hiperlink">
     <w:name w:val="Hyperlink"/>
     <w:uiPriority w:val="99"/>
     <w:rPr>
@@ -13768,6 +13787,7 @@
       <w:jc w:val="both"/>
     </w:pPr>
     <w:tblPr>
+      <w:tblInd w:w="0" w:type="dxa"/>
       <w:tblBorders>
         <w:top w:val="single" w:sz="4" w:space="0" w:color="auto"/>
         <w:left w:val="single" w:sz="4" w:space="0" w:color="auto"/>
@@ -13776,6 +13796,12 @@
         <w:insideH w:val="single" w:sz="4" w:space="0" w:color="auto"/>
         <w:insideV w:val="single" w:sz="4" w:space="0" w:color="auto"/>
       </w:tblBorders>
+      <w:tblCellMar>
+        <w:top w:w="0" w:type="dxa"/>
+        <w:left w:w="108" w:type="dxa"/>
+        <w:bottom w:w="0" w:type="dxa"/>
+        <w:right w:w="108" w:type="dxa"/>
+      </w:tblCellMar>
     </w:tblPr>
   </w:style>
   <w:style w:type="paragraph" w:styleId="Textodebalo">
@@ -14358,7 +14384,7 @@
 </file>
 
 <file path=customXml/itemProps1.xml><?xml version="1.0" encoding="utf-8"?>
-<ds:datastoreItem xmlns:ds="http://schemas.openxmlformats.org/officeDocument/2006/customXml" ds:itemID="{45AC71DE-C87A-4AF0-9D02-4AE1C929EFBE}">
+<ds:datastoreItem xmlns:ds="http://schemas.openxmlformats.org/officeDocument/2006/customXml" ds:itemID="{EA146A8B-326D-6C4A-B344-988AB73D5965}">
   <ds:schemaRefs>
     <ds:schemaRef ds:uri="http://schemas.openxmlformats.org/officeDocument/2006/bibliography"/>
   </ds:schemaRefs>

</xml_diff>